<commit_message>
design doc in progress
</commit_message>
<xml_diff>
--- a/doc/Design_Doc/Authoring Tool Design Doc Outline - 2026.docx
+++ b/doc/Design_Doc/Authoring Tool Design Doc Outline - 2026.docx
@@ -1,6 +1,6 @@
 
 <file path=word/document.xml><?xml version="1.0" encoding="utf-8"?>
-<w:document xmlns:wpc="http://schemas.microsoft.com/office/word/2010/wordprocessingCanvas" xmlns:mc="http://schemas.openxmlformats.org/markup-compatibility/2006" xmlns:o="urn:schemas-microsoft-com:office:office" xmlns:r="http://schemas.openxmlformats.org/officeDocument/2006/relationships" xmlns:m="http://schemas.openxmlformats.org/officeDocument/2006/math" xmlns:v="urn:schemas-microsoft-com:vml" xmlns:wp14="http://schemas.microsoft.com/office/word/2010/wordprocessingDrawing" xmlns:wp="http://schemas.openxmlformats.org/drawingml/2006/wordprocessingDrawing" xmlns:w10="urn:schemas-microsoft-com:office:word" xmlns:w="http://schemas.openxmlformats.org/wordprocessingml/2006/main" xmlns:w14="http://schemas.microsoft.com/office/word/2010/wordml" xmlns:wpg="http://schemas.microsoft.com/office/word/2010/wordprocessingGroup" xmlns:wpi="http://schemas.microsoft.com/office/word/2010/wordprocessingInk" xmlns:wne="http://schemas.microsoft.com/office/word/2006/wordml" xmlns:wps="http://schemas.microsoft.com/office/word/2010/wordprocessingShape" mc:Ignorable="w14 wp14">
+<w:document xmlns:wpc="http://schemas.microsoft.com/office/word/2010/wordprocessingCanvas" xmlns:cx="http://schemas.microsoft.com/office/drawing/2014/chartex" xmlns:cx1="http://schemas.microsoft.com/office/drawing/2015/9/8/chartex" xmlns:cx2="http://schemas.microsoft.com/office/drawing/2015/10/21/chartex" xmlns:cx3="http://schemas.microsoft.com/office/drawing/2016/5/9/chartex" xmlns:cx4="http://schemas.microsoft.com/office/drawing/2016/5/10/chartex" xmlns:cx5="http://schemas.microsoft.com/office/drawing/2016/5/11/chartex" xmlns:cx6="http://schemas.microsoft.com/office/drawing/2016/5/12/chartex" xmlns:cx7="http://schemas.microsoft.com/office/drawing/2016/5/13/chartex" xmlns:cx8="http://schemas.microsoft.com/office/drawing/2016/5/14/chartex" xmlns:mc="http://schemas.openxmlformats.org/markup-compatibility/2006" xmlns:aink="http://schemas.microsoft.com/office/drawing/2016/ink" xmlns:am3d="http://schemas.microsoft.com/office/drawing/2017/model3d" xmlns:o="urn:schemas-microsoft-com:office:office" xmlns:oel="http://schemas.microsoft.com/office/2019/extlst" xmlns:r="http://schemas.openxmlformats.org/officeDocument/2006/relationships" xmlns:m="http://schemas.openxmlformats.org/officeDocument/2006/math" xmlns:v="urn:schemas-microsoft-com:vml" xmlns:wp14="http://schemas.microsoft.com/office/word/2010/wordprocessingDrawing" xmlns:wp="http://schemas.openxmlformats.org/drawingml/2006/wordprocessingDrawing" xmlns:w10="urn:schemas-microsoft-com:office:word" xmlns:w="http://schemas.openxmlformats.org/wordprocessingml/2006/main" xmlns:w14="http://schemas.microsoft.com/office/word/2010/wordml" xmlns:w15="http://schemas.microsoft.com/office/word/2012/wordml" xmlns:w16cex="http://schemas.microsoft.com/office/word/2018/wordml/cex" xmlns:w16cid="http://schemas.microsoft.com/office/word/2016/wordml/cid" xmlns:w16="http://schemas.microsoft.com/office/word/2018/wordml" xmlns:w16du="http://schemas.microsoft.com/office/word/2023/wordml/word16du" xmlns:w16sdtdh="http://schemas.microsoft.com/office/word/2020/wordml/sdtdatahash" xmlns:w16sdtfl="http://schemas.microsoft.com/office/word/2024/wordml/sdtformatlock" xmlns:w16se="http://schemas.microsoft.com/office/word/2015/wordml/symex" xmlns:wpg="http://schemas.microsoft.com/office/word/2010/wordprocessingGroup" xmlns:wpi="http://schemas.microsoft.com/office/word/2010/wordprocessingInk" xmlns:wne="http://schemas.microsoft.com/office/word/2006/wordml" xmlns:wps="http://schemas.microsoft.com/office/word/2010/wordprocessingShape" mc:Ignorable="w14 w15 w16se w16cid w16 w16cex w16sdtdh w16sdtfl w16du wp14">
   <w:body>
     <w:p>
       <w:pPr>
@@ -38,9 +38,16 @@
           <w:sz w:val="28"/>
           <w:szCs w:val="28"/>
         </w:rPr>
-        <w:t xml:space="preserve">TITLE:  </w:t>
+        <w:t>TITLE</w:t>
       </w:r>
       <w:proofErr w:type="gramStart"/>
+      <w:r>
+        <w:rPr>
+          <w:sz w:val="28"/>
+          <w:szCs w:val="28"/>
+        </w:rPr>
+        <w:t xml:space="preserve">:  </w:t>
+      </w:r>
       <w:r>
         <w:rPr>
           <w:b w:val="0"/>
@@ -49,6 +56,7 @@
         </w:rPr>
         <w:t>(</w:t>
       </w:r>
+      <w:proofErr w:type="gramEnd"/>
       <w:r>
         <w:rPr>
           <w:b w:val="0"/>
@@ -64,9 +72,9 @@
           <w:szCs w:val="24"/>
           <w:u w:val="single"/>
         </w:rPr>
-        <w:t>you</w:t>
-      </w:r>
-      <w:proofErr w:type="gramEnd"/>
+        <w:t>you need to come up with a good name for your authoring tool</w:t>
+      </w:r>
+      <w:proofErr w:type="gramStart"/>
       <w:r>
         <w:rPr>
           <w:i/>
@@ -74,15 +82,6 @@
           <w:szCs w:val="24"/>
           <w:u w:val="single"/>
         </w:rPr>
-        <w:t xml:space="preserve"> need to come up with a good name for your authoring tool</w:t>
-      </w:r>
-      <w:r>
-        <w:rPr>
-          <w:i/>
-          <w:sz w:val="24"/>
-          <w:szCs w:val="24"/>
-          <w:u w:val="single"/>
-        </w:rPr>
         <w:t>!</w:t>
       </w:r>
       <w:r>
@@ -101,6 +100,7 @@
         </w:rPr>
         <w:t>)</w:t>
       </w:r>
+      <w:proofErr w:type="gramEnd"/>
     </w:p>
     <w:p>
       <w:pPr>
@@ -123,19 +123,11 @@
           <w:i/>
         </w:rPr>
       </w:pPr>
-      <w:proofErr w:type="gramStart"/>
-      <w:r>
-        <w:rPr>
-          <w:i/>
-        </w:rPr>
-        <w:t>Usually one page in length.</w:t>
-      </w:r>
-      <w:proofErr w:type="gramEnd"/>
-      <w:r>
-        <w:rPr>
-          <w:i/>
-        </w:rPr>
-        <w:t xml:space="preserve">  </w:t>
+      <w:r>
+        <w:rPr>
+          <w:i/>
+        </w:rPr>
+        <w:t xml:space="preserve">Usually one page in length.  </w:t>
       </w:r>
     </w:p>
     <w:p>
@@ -1263,15 +1255,7 @@
         <w:rPr>
           <w:i/>
         </w:rPr>
-        <w:t xml:space="preserve"> block diagrams/flow charts showing a </w:t>
-      </w:r>
-      <w:bookmarkStart w:id="0" w:name="_GoBack"/>
-      <w:bookmarkEnd w:id="0"/>
-      <w:r>
-        <w:rPr>
-          <w:i/>
-        </w:rPr>
-        <w:t>detailed breakdown of the associated program structure, including functional sequences of operations</w:t>
+        <w:t xml:space="preserve"> block diagrams/flow charts showing a detailed breakdown of the associated program structure, including functional sequences of operations</w:t>
       </w:r>
     </w:p>
     <w:p>
@@ -2457,10 +2441,10 @@
     <w:p>
       <w:pPr>
         <w:sectPr>
-          <w:headerReference w:type="default" r:id="rId8"/>
-          <w:footerReference w:type="even" r:id="rId9"/>
-          <w:footerReference w:type="default" r:id="rId10"/>
-          <w:headerReference w:type="first" r:id="rId11"/>
+          <w:headerReference w:type="default" r:id="rId7"/>
+          <w:footerReference w:type="even" r:id="rId8"/>
+          <w:footerReference w:type="default" r:id="rId9"/>
+          <w:headerReference w:type="first" r:id="rId10"/>
           <w:pgSz w:w="12240" w:h="15840"/>
           <w:pgMar w:top="1440" w:right="1440" w:bottom="1440" w:left="1440" w:header="720" w:footer="720" w:gutter="0"/>
           <w:cols w:space="720"/>
@@ -2497,17 +2481,8 @@
           <w:rFonts w:ascii="Arial" w:hAnsi="Arial" w:cs="Arial"/>
           <w:b/>
         </w:rPr>
-        <w:t xml:space="preserve">Example Gantt </w:t>
-      </w:r>
-      <w:proofErr w:type="gramStart"/>
-      <w:r>
-        <w:rPr>
-          <w:rFonts w:ascii="Arial" w:hAnsi="Arial" w:cs="Arial"/>
-          <w:b/>
-        </w:rPr>
-        <w:t>Chart</w:t>
-      </w:r>
-      <w:proofErr w:type="gramEnd"/>
+        <w:t>Example Gantt Chart</w:t>
+      </w:r>
     </w:p>
     <w:p>
       <w:pPr>
@@ -2517,8 +2492,8 @@
     <w:p>
       <w:pPr>
         <w:sectPr>
-          <w:headerReference w:type="default" r:id="rId12"/>
-          <w:footerReference w:type="default" r:id="rId13"/>
+          <w:headerReference w:type="default" r:id="rId11"/>
+          <w:footerReference w:type="default" r:id="rId12"/>
           <w:pgSz w:w="15840" w:h="12240" w:orient="landscape"/>
           <w:pgMar w:top="1800" w:right="1440" w:bottom="1800" w:left="1440" w:header="720" w:footer="720" w:gutter="0"/>
           <w:cols w:space="720"/>
@@ -2530,7 +2505,7 @@
           <w:noProof/>
         </w:rPr>
         <w:drawing>
-          <wp:inline distT="0" distB="0" distL="0" distR="0">
+          <wp:inline distT="0" distB="0" distL="0" distR="0" wp14:anchorId="0767F618" wp14:editId="0767F619">
             <wp:extent cx="7696200" cy="1445895"/>
             <wp:effectExtent l="0" t="0" r="0" b="1905"/>
             <wp:docPr id="2" name="Picture 2"/>
@@ -2547,7 +2522,7 @@
                     </pic:cNvPicPr>
                   </pic:nvPicPr>
                   <pic:blipFill>
-                    <a:blip r:embed="rId14">
+                    <a:blip r:embed="rId13">
                       <a:extLst>
                         <a:ext uri="{28A0092B-C50C-407E-A947-70E740481C1C}">
                           <a14:useLocalDpi xmlns:a14="http://schemas.microsoft.com/office/drawing/2010/main" val="0"/>
@@ -2634,7 +2609,7 @@
 </file>
 
 <file path=word/endnotes.xml><?xml version="1.0" encoding="utf-8"?>
-<w:endnotes xmlns:wpc="http://schemas.microsoft.com/office/word/2010/wordprocessingCanvas" xmlns:mc="http://schemas.openxmlformats.org/markup-compatibility/2006" xmlns:o="urn:schemas-microsoft-com:office:office" xmlns:r="http://schemas.openxmlformats.org/officeDocument/2006/relationships" xmlns:m="http://schemas.openxmlformats.org/officeDocument/2006/math" xmlns:v="urn:schemas-microsoft-com:vml" xmlns:wp14="http://schemas.microsoft.com/office/word/2010/wordprocessingDrawing" xmlns:wp="http://schemas.openxmlformats.org/drawingml/2006/wordprocessingDrawing" xmlns:w10="urn:schemas-microsoft-com:office:word" xmlns:w="http://schemas.openxmlformats.org/wordprocessingml/2006/main" xmlns:w14="http://schemas.microsoft.com/office/word/2010/wordml" xmlns:wpg="http://schemas.microsoft.com/office/word/2010/wordprocessingGroup" xmlns:wpi="http://schemas.microsoft.com/office/word/2010/wordprocessingInk" xmlns:wne="http://schemas.microsoft.com/office/word/2006/wordml" xmlns:wps="http://schemas.microsoft.com/office/word/2010/wordprocessingShape" mc:Ignorable="w14 wp14">
+<w:endnotes xmlns:wpc="http://schemas.microsoft.com/office/word/2010/wordprocessingCanvas" xmlns:cx="http://schemas.microsoft.com/office/drawing/2014/chartex" xmlns:cx1="http://schemas.microsoft.com/office/drawing/2015/9/8/chartex" xmlns:cx2="http://schemas.microsoft.com/office/drawing/2015/10/21/chartex" xmlns:cx3="http://schemas.microsoft.com/office/drawing/2016/5/9/chartex" xmlns:cx4="http://schemas.microsoft.com/office/drawing/2016/5/10/chartex" xmlns:cx5="http://schemas.microsoft.com/office/drawing/2016/5/11/chartex" xmlns:cx6="http://schemas.microsoft.com/office/drawing/2016/5/12/chartex" xmlns:cx7="http://schemas.microsoft.com/office/drawing/2016/5/13/chartex" xmlns:cx8="http://schemas.microsoft.com/office/drawing/2016/5/14/chartex" xmlns:mc="http://schemas.openxmlformats.org/markup-compatibility/2006" xmlns:aink="http://schemas.microsoft.com/office/drawing/2016/ink" xmlns:am3d="http://schemas.microsoft.com/office/drawing/2017/model3d" xmlns:o="urn:schemas-microsoft-com:office:office" xmlns:oel="http://schemas.microsoft.com/office/2019/extlst" xmlns:r="http://schemas.openxmlformats.org/officeDocument/2006/relationships" xmlns:m="http://schemas.openxmlformats.org/officeDocument/2006/math" xmlns:v="urn:schemas-microsoft-com:vml" xmlns:wp14="http://schemas.microsoft.com/office/word/2010/wordprocessingDrawing" xmlns:wp="http://schemas.openxmlformats.org/drawingml/2006/wordprocessingDrawing" xmlns:w10="urn:schemas-microsoft-com:office:word" xmlns:w="http://schemas.openxmlformats.org/wordprocessingml/2006/main" xmlns:w14="http://schemas.microsoft.com/office/word/2010/wordml" xmlns:w15="http://schemas.microsoft.com/office/word/2012/wordml" xmlns:w16cex="http://schemas.microsoft.com/office/word/2018/wordml/cex" xmlns:w16cid="http://schemas.microsoft.com/office/word/2016/wordml/cid" xmlns:w16="http://schemas.microsoft.com/office/word/2018/wordml" xmlns:w16du="http://schemas.microsoft.com/office/word/2023/wordml/word16du" xmlns:w16sdtdh="http://schemas.microsoft.com/office/word/2020/wordml/sdtdatahash" xmlns:w16sdtfl="http://schemas.microsoft.com/office/word/2024/wordml/sdtformatlock" xmlns:w16se="http://schemas.microsoft.com/office/word/2015/wordml/symex" xmlns:wpg="http://schemas.microsoft.com/office/word/2010/wordprocessingGroup" xmlns:wpi="http://schemas.microsoft.com/office/word/2010/wordprocessingInk" xmlns:wne="http://schemas.microsoft.com/office/word/2006/wordml" xmlns:wps="http://schemas.microsoft.com/office/word/2010/wordprocessingShape" mc:Ignorable="w14 w15 w16se w16cid w16 w16cex w16sdtdh w16sdtfl w16du wp14">
   <w:endnote w:type="separator" w:id="-1">
     <w:p>
       <w:r>
@@ -2653,7 +2628,7 @@
 </file>
 
 <file path=word/footer1.xml><?xml version="1.0" encoding="utf-8"?>
-<w:ftr xmlns:wpc="http://schemas.microsoft.com/office/word/2010/wordprocessingCanvas" xmlns:mc="http://schemas.openxmlformats.org/markup-compatibility/2006" xmlns:o="urn:schemas-microsoft-com:office:office" xmlns:r="http://schemas.openxmlformats.org/officeDocument/2006/relationships" xmlns:m="http://schemas.openxmlformats.org/officeDocument/2006/math" xmlns:v="urn:schemas-microsoft-com:vml" xmlns:wp14="http://schemas.microsoft.com/office/word/2010/wordprocessingDrawing" xmlns:wp="http://schemas.openxmlformats.org/drawingml/2006/wordprocessingDrawing" xmlns:w10="urn:schemas-microsoft-com:office:word" xmlns:w="http://schemas.openxmlformats.org/wordprocessingml/2006/main" xmlns:w14="http://schemas.microsoft.com/office/word/2010/wordml" xmlns:wpg="http://schemas.microsoft.com/office/word/2010/wordprocessingGroup" xmlns:wpi="http://schemas.microsoft.com/office/word/2010/wordprocessingInk" xmlns:wne="http://schemas.microsoft.com/office/word/2006/wordml" xmlns:wps="http://schemas.microsoft.com/office/word/2010/wordprocessingShape" mc:Ignorable="w14 wp14">
+<w:ftr xmlns:wpc="http://schemas.microsoft.com/office/word/2010/wordprocessingCanvas" xmlns:cx="http://schemas.microsoft.com/office/drawing/2014/chartex" xmlns:cx1="http://schemas.microsoft.com/office/drawing/2015/9/8/chartex" xmlns:cx2="http://schemas.microsoft.com/office/drawing/2015/10/21/chartex" xmlns:cx3="http://schemas.microsoft.com/office/drawing/2016/5/9/chartex" xmlns:cx4="http://schemas.microsoft.com/office/drawing/2016/5/10/chartex" xmlns:cx5="http://schemas.microsoft.com/office/drawing/2016/5/11/chartex" xmlns:cx6="http://schemas.microsoft.com/office/drawing/2016/5/12/chartex" xmlns:cx7="http://schemas.microsoft.com/office/drawing/2016/5/13/chartex" xmlns:cx8="http://schemas.microsoft.com/office/drawing/2016/5/14/chartex" xmlns:mc="http://schemas.openxmlformats.org/markup-compatibility/2006" xmlns:aink="http://schemas.microsoft.com/office/drawing/2016/ink" xmlns:am3d="http://schemas.microsoft.com/office/drawing/2017/model3d" xmlns:o="urn:schemas-microsoft-com:office:office" xmlns:oel="http://schemas.microsoft.com/office/2019/extlst" xmlns:r="http://schemas.openxmlformats.org/officeDocument/2006/relationships" xmlns:m="http://schemas.openxmlformats.org/officeDocument/2006/math" xmlns:v="urn:schemas-microsoft-com:vml" xmlns:wp14="http://schemas.microsoft.com/office/word/2010/wordprocessingDrawing" xmlns:wp="http://schemas.openxmlformats.org/drawingml/2006/wordprocessingDrawing" xmlns:w10="urn:schemas-microsoft-com:office:word" xmlns:w="http://schemas.openxmlformats.org/wordprocessingml/2006/main" xmlns:w14="http://schemas.microsoft.com/office/word/2010/wordml" xmlns:w15="http://schemas.microsoft.com/office/word/2012/wordml" xmlns:w16cex="http://schemas.microsoft.com/office/word/2018/wordml/cex" xmlns:w16cid="http://schemas.microsoft.com/office/word/2016/wordml/cid" xmlns:w16="http://schemas.microsoft.com/office/word/2018/wordml" xmlns:w16du="http://schemas.microsoft.com/office/word/2023/wordml/word16du" xmlns:w16sdtdh="http://schemas.microsoft.com/office/word/2020/wordml/sdtdatahash" xmlns:w16sdtfl="http://schemas.microsoft.com/office/word/2024/wordml/sdtformatlock" xmlns:w16se="http://schemas.microsoft.com/office/word/2015/wordml/symex" xmlns:wpg="http://schemas.microsoft.com/office/word/2010/wordprocessingGroup" xmlns:wpi="http://schemas.microsoft.com/office/word/2010/wordprocessingInk" xmlns:wne="http://schemas.microsoft.com/office/word/2006/wordml" xmlns:wps="http://schemas.microsoft.com/office/word/2010/wordprocessingShape" mc:Ignorable="w14 w15 w16se w16cid w16 w16cex w16sdtdh w16sdtfl w16du wp14">
   <w:p>
     <w:pPr>
       <w:pStyle w:val="Footer"/>
@@ -2690,7 +2665,7 @@
 </file>
 
 <file path=word/footer2.xml><?xml version="1.0" encoding="utf-8"?>
-<w:ftr xmlns:wpc="http://schemas.microsoft.com/office/word/2010/wordprocessingCanvas" xmlns:mc="http://schemas.openxmlformats.org/markup-compatibility/2006" xmlns:o="urn:schemas-microsoft-com:office:office" xmlns:r="http://schemas.openxmlformats.org/officeDocument/2006/relationships" xmlns:m="http://schemas.openxmlformats.org/officeDocument/2006/math" xmlns:v="urn:schemas-microsoft-com:vml" xmlns:wp14="http://schemas.microsoft.com/office/word/2010/wordprocessingDrawing" xmlns:wp="http://schemas.openxmlformats.org/drawingml/2006/wordprocessingDrawing" xmlns:w10="urn:schemas-microsoft-com:office:word" xmlns:w="http://schemas.openxmlformats.org/wordprocessingml/2006/main" xmlns:w14="http://schemas.microsoft.com/office/word/2010/wordml" xmlns:wpg="http://schemas.microsoft.com/office/word/2010/wordprocessingGroup" xmlns:wpi="http://schemas.microsoft.com/office/word/2010/wordprocessingInk" xmlns:wne="http://schemas.microsoft.com/office/word/2006/wordml" xmlns:wps="http://schemas.microsoft.com/office/word/2010/wordprocessingShape" mc:Ignorable="w14 wp14">
+<w:ftr xmlns:wpc="http://schemas.microsoft.com/office/word/2010/wordprocessingCanvas" xmlns:cx="http://schemas.microsoft.com/office/drawing/2014/chartex" xmlns:cx1="http://schemas.microsoft.com/office/drawing/2015/9/8/chartex" xmlns:cx2="http://schemas.microsoft.com/office/drawing/2015/10/21/chartex" xmlns:cx3="http://schemas.microsoft.com/office/drawing/2016/5/9/chartex" xmlns:cx4="http://schemas.microsoft.com/office/drawing/2016/5/10/chartex" xmlns:cx5="http://schemas.microsoft.com/office/drawing/2016/5/11/chartex" xmlns:cx6="http://schemas.microsoft.com/office/drawing/2016/5/12/chartex" xmlns:cx7="http://schemas.microsoft.com/office/drawing/2016/5/13/chartex" xmlns:cx8="http://schemas.microsoft.com/office/drawing/2016/5/14/chartex" xmlns:mc="http://schemas.openxmlformats.org/markup-compatibility/2006" xmlns:aink="http://schemas.microsoft.com/office/drawing/2016/ink" xmlns:am3d="http://schemas.microsoft.com/office/drawing/2017/model3d" xmlns:o="urn:schemas-microsoft-com:office:office" xmlns:oel="http://schemas.microsoft.com/office/2019/extlst" xmlns:r="http://schemas.openxmlformats.org/officeDocument/2006/relationships" xmlns:m="http://schemas.openxmlformats.org/officeDocument/2006/math" xmlns:v="urn:schemas-microsoft-com:vml" xmlns:wp14="http://schemas.microsoft.com/office/word/2010/wordprocessingDrawing" xmlns:wp="http://schemas.openxmlformats.org/drawingml/2006/wordprocessingDrawing" xmlns:w10="urn:schemas-microsoft-com:office:word" xmlns:w="http://schemas.openxmlformats.org/wordprocessingml/2006/main" xmlns:w14="http://schemas.microsoft.com/office/word/2010/wordml" xmlns:w15="http://schemas.microsoft.com/office/word/2012/wordml" xmlns:w16cex="http://schemas.microsoft.com/office/word/2018/wordml/cex" xmlns:w16cid="http://schemas.microsoft.com/office/word/2016/wordml/cid" xmlns:w16="http://schemas.microsoft.com/office/word/2018/wordml" xmlns:w16du="http://schemas.microsoft.com/office/word/2023/wordml/word16du" xmlns:w16sdtdh="http://schemas.microsoft.com/office/word/2020/wordml/sdtdatahash" xmlns:w16sdtfl="http://schemas.microsoft.com/office/word/2024/wordml/sdtformatlock" xmlns:w16se="http://schemas.microsoft.com/office/word/2015/wordml/symex" xmlns:wpg="http://schemas.microsoft.com/office/word/2010/wordprocessingGroup" xmlns:wpi="http://schemas.microsoft.com/office/word/2010/wordprocessingInk" xmlns:wne="http://schemas.microsoft.com/office/word/2006/wordml" xmlns:wps="http://schemas.microsoft.com/office/word/2010/wordprocessingShape" mc:Ignorable="w14 w15 w16se w16cid w16 w16cex w16sdtdh w16sdtfl w16du wp14">
   <w:p>
     <w:pPr>
       <w:pStyle w:val="Footer"/>
@@ -2740,7 +2715,7 @@
 </file>
 
 <file path=word/footer3.xml><?xml version="1.0" encoding="utf-8"?>
-<w:ftr xmlns:wpc="http://schemas.microsoft.com/office/word/2010/wordprocessingCanvas" xmlns:mc="http://schemas.openxmlformats.org/markup-compatibility/2006" xmlns:o="urn:schemas-microsoft-com:office:office" xmlns:r="http://schemas.openxmlformats.org/officeDocument/2006/relationships" xmlns:m="http://schemas.openxmlformats.org/officeDocument/2006/math" xmlns:v="urn:schemas-microsoft-com:vml" xmlns:wp14="http://schemas.microsoft.com/office/word/2010/wordprocessingDrawing" xmlns:wp="http://schemas.openxmlformats.org/drawingml/2006/wordprocessingDrawing" xmlns:w10="urn:schemas-microsoft-com:office:word" xmlns:w="http://schemas.openxmlformats.org/wordprocessingml/2006/main" xmlns:w14="http://schemas.microsoft.com/office/word/2010/wordml" xmlns:wpg="http://schemas.microsoft.com/office/word/2010/wordprocessingGroup" xmlns:wpi="http://schemas.microsoft.com/office/word/2010/wordprocessingInk" xmlns:wne="http://schemas.microsoft.com/office/word/2006/wordml" xmlns:wps="http://schemas.microsoft.com/office/word/2010/wordprocessingShape" mc:Ignorable="w14 wp14">
+<w:ftr xmlns:wpc="http://schemas.microsoft.com/office/word/2010/wordprocessingCanvas" xmlns:cx="http://schemas.microsoft.com/office/drawing/2014/chartex" xmlns:cx1="http://schemas.microsoft.com/office/drawing/2015/9/8/chartex" xmlns:cx2="http://schemas.microsoft.com/office/drawing/2015/10/21/chartex" xmlns:cx3="http://schemas.microsoft.com/office/drawing/2016/5/9/chartex" xmlns:cx4="http://schemas.microsoft.com/office/drawing/2016/5/10/chartex" xmlns:cx5="http://schemas.microsoft.com/office/drawing/2016/5/11/chartex" xmlns:cx6="http://schemas.microsoft.com/office/drawing/2016/5/12/chartex" xmlns:cx7="http://schemas.microsoft.com/office/drawing/2016/5/13/chartex" xmlns:cx8="http://schemas.microsoft.com/office/drawing/2016/5/14/chartex" xmlns:mc="http://schemas.openxmlformats.org/markup-compatibility/2006" xmlns:aink="http://schemas.microsoft.com/office/drawing/2016/ink" xmlns:am3d="http://schemas.microsoft.com/office/drawing/2017/model3d" xmlns:o="urn:schemas-microsoft-com:office:office" xmlns:oel="http://schemas.microsoft.com/office/2019/extlst" xmlns:r="http://schemas.openxmlformats.org/officeDocument/2006/relationships" xmlns:m="http://schemas.openxmlformats.org/officeDocument/2006/math" xmlns:v="urn:schemas-microsoft-com:vml" xmlns:wp14="http://schemas.microsoft.com/office/word/2010/wordprocessingDrawing" xmlns:wp="http://schemas.openxmlformats.org/drawingml/2006/wordprocessingDrawing" xmlns:w10="urn:schemas-microsoft-com:office:word" xmlns:w="http://schemas.openxmlformats.org/wordprocessingml/2006/main" xmlns:w14="http://schemas.microsoft.com/office/word/2010/wordml" xmlns:w15="http://schemas.microsoft.com/office/word/2012/wordml" xmlns:w16cex="http://schemas.microsoft.com/office/word/2018/wordml/cex" xmlns:w16cid="http://schemas.microsoft.com/office/word/2016/wordml/cid" xmlns:w16="http://schemas.microsoft.com/office/word/2018/wordml" xmlns:w16du="http://schemas.microsoft.com/office/word/2023/wordml/word16du" xmlns:w16sdtdh="http://schemas.microsoft.com/office/word/2020/wordml/sdtdatahash" xmlns:w16sdtfl="http://schemas.microsoft.com/office/word/2024/wordml/sdtformatlock" xmlns:w16se="http://schemas.microsoft.com/office/word/2015/wordml/symex" xmlns:wpg="http://schemas.microsoft.com/office/word/2010/wordprocessingGroup" xmlns:wpi="http://schemas.microsoft.com/office/word/2010/wordprocessingInk" xmlns:wne="http://schemas.microsoft.com/office/word/2006/wordml" xmlns:wps="http://schemas.microsoft.com/office/word/2010/wordprocessingShape" mc:Ignorable="w14 w15 w16se w16cid w16 w16cex w16sdtdh w16sdtfl w16du wp14">
   <w:p>
     <w:pPr>
       <w:pStyle w:val="Footer"/>
@@ -2790,7 +2765,7 @@
 </file>
 
 <file path=word/footnotes.xml><?xml version="1.0" encoding="utf-8"?>
-<w:footnotes xmlns:wpc="http://schemas.microsoft.com/office/word/2010/wordprocessingCanvas" xmlns:mc="http://schemas.openxmlformats.org/markup-compatibility/2006" xmlns:o="urn:schemas-microsoft-com:office:office" xmlns:r="http://schemas.openxmlformats.org/officeDocument/2006/relationships" xmlns:m="http://schemas.openxmlformats.org/officeDocument/2006/math" xmlns:v="urn:schemas-microsoft-com:vml" xmlns:wp14="http://schemas.microsoft.com/office/word/2010/wordprocessingDrawing" xmlns:wp="http://schemas.openxmlformats.org/drawingml/2006/wordprocessingDrawing" xmlns:w10="urn:schemas-microsoft-com:office:word" xmlns:w="http://schemas.openxmlformats.org/wordprocessingml/2006/main" xmlns:w14="http://schemas.microsoft.com/office/word/2010/wordml" xmlns:wpg="http://schemas.microsoft.com/office/word/2010/wordprocessingGroup" xmlns:wpi="http://schemas.microsoft.com/office/word/2010/wordprocessingInk" xmlns:wne="http://schemas.microsoft.com/office/word/2006/wordml" xmlns:wps="http://schemas.microsoft.com/office/word/2010/wordprocessingShape" mc:Ignorable="w14 wp14">
+<w:footnotes xmlns:wpc="http://schemas.microsoft.com/office/word/2010/wordprocessingCanvas" xmlns:cx="http://schemas.microsoft.com/office/drawing/2014/chartex" xmlns:cx1="http://schemas.microsoft.com/office/drawing/2015/9/8/chartex" xmlns:cx2="http://schemas.microsoft.com/office/drawing/2015/10/21/chartex" xmlns:cx3="http://schemas.microsoft.com/office/drawing/2016/5/9/chartex" xmlns:cx4="http://schemas.microsoft.com/office/drawing/2016/5/10/chartex" xmlns:cx5="http://schemas.microsoft.com/office/drawing/2016/5/11/chartex" xmlns:cx6="http://schemas.microsoft.com/office/drawing/2016/5/12/chartex" xmlns:cx7="http://schemas.microsoft.com/office/drawing/2016/5/13/chartex" xmlns:cx8="http://schemas.microsoft.com/office/drawing/2016/5/14/chartex" xmlns:mc="http://schemas.openxmlformats.org/markup-compatibility/2006" xmlns:aink="http://schemas.microsoft.com/office/drawing/2016/ink" xmlns:am3d="http://schemas.microsoft.com/office/drawing/2017/model3d" xmlns:o="urn:schemas-microsoft-com:office:office" xmlns:oel="http://schemas.microsoft.com/office/2019/extlst" xmlns:r="http://schemas.openxmlformats.org/officeDocument/2006/relationships" xmlns:m="http://schemas.openxmlformats.org/officeDocument/2006/math" xmlns:v="urn:schemas-microsoft-com:vml" xmlns:wp14="http://schemas.microsoft.com/office/word/2010/wordprocessingDrawing" xmlns:wp="http://schemas.openxmlformats.org/drawingml/2006/wordprocessingDrawing" xmlns:w10="urn:schemas-microsoft-com:office:word" xmlns:w="http://schemas.openxmlformats.org/wordprocessingml/2006/main" xmlns:w14="http://schemas.microsoft.com/office/word/2010/wordml" xmlns:w15="http://schemas.microsoft.com/office/word/2012/wordml" xmlns:w16cex="http://schemas.microsoft.com/office/word/2018/wordml/cex" xmlns:w16cid="http://schemas.microsoft.com/office/word/2016/wordml/cid" xmlns:w16="http://schemas.microsoft.com/office/word/2018/wordml" xmlns:w16du="http://schemas.microsoft.com/office/word/2023/wordml/word16du" xmlns:w16sdtdh="http://schemas.microsoft.com/office/word/2020/wordml/sdtdatahash" xmlns:w16sdtfl="http://schemas.microsoft.com/office/word/2024/wordml/sdtformatlock" xmlns:w16se="http://schemas.microsoft.com/office/word/2015/wordml/symex" xmlns:wpg="http://schemas.microsoft.com/office/word/2010/wordprocessingGroup" xmlns:wpi="http://schemas.microsoft.com/office/word/2010/wordprocessingInk" xmlns:wne="http://schemas.microsoft.com/office/word/2006/wordml" xmlns:wps="http://schemas.microsoft.com/office/word/2010/wordprocessingShape" mc:Ignorable="w14 w15 w16se w16cid w16 w16cex w16sdtdh w16sdtfl w16du wp14">
   <w:footnote w:type="separator" w:id="-1">
     <w:p>
       <w:r>
@@ -2809,7 +2784,7 @@
 </file>
 
 <file path=word/header1.xml><?xml version="1.0" encoding="utf-8"?>
-<w:hdr xmlns:wpc="http://schemas.microsoft.com/office/word/2010/wordprocessingCanvas" xmlns:mc="http://schemas.openxmlformats.org/markup-compatibility/2006" xmlns:o="urn:schemas-microsoft-com:office:office" xmlns:r="http://schemas.openxmlformats.org/officeDocument/2006/relationships" xmlns:m="http://schemas.openxmlformats.org/officeDocument/2006/math" xmlns:v="urn:schemas-microsoft-com:vml" xmlns:wp14="http://schemas.microsoft.com/office/word/2010/wordprocessingDrawing" xmlns:wp="http://schemas.openxmlformats.org/drawingml/2006/wordprocessingDrawing" xmlns:w10="urn:schemas-microsoft-com:office:word" xmlns:w="http://schemas.openxmlformats.org/wordprocessingml/2006/main" xmlns:w14="http://schemas.microsoft.com/office/word/2010/wordml" xmlns:wpg="http://schemas.microsoft.com/office/word/2010/wordprocessingGroup" xmlns:wpi="http://schemas.microsoft.com/office/word/2010/wordprocessingInk" xmlns:wne="http://schemas.microsoft.com/office/word/2006/wordml" xmlns:wps="http://schemas.microsoft.com/office/word/2010/wordprocessingShape" mc:Ignorable="w14 wp14">
+<w:hdr xmlns:wpc="http://schemas.microsoft.com/office/word/2010/wordprocessingCanvas" xmlns:cx="http://schemas.microsoft.com/office/drawing/2014/chartex" xmlns:cx1="http://schemas.microsoft.com/office/drawing/2015/9/8/chartex" xmlns:cx2="http://schemas.microsoft.com/office/drawing/2015/10/21/chartex" xmlns:cx3="http://schemas.microsoft.com/office/drawing/2016/5/9/chartex" xmlns:cx4="http://schemas.microsoft.com/office/drawing/2016/5/10/chartex" xmlns:cx5="http://schemas.microsoft.com/office/drawing/2016/5/11/chartex" xmlns:cx6="http://schemas.microsoft.com/office/drawing/2016/5/12/chartex" xmlns:cx7="http://schemas.microsoft.com/office/drawing/2016/5/13/chartex" xmlns:cx8="http://schemas.microsoft.com/office/drawing/2016/5/14/chartex" xmlns:mc="http://schemas.openxmlformats.org/markup-compatibility/2006" xmlns:aink="http://schemas.microsoft.com/office/drawing/2016/ink" xmlns:am3d="http://schemas.microsoft.com/office/drawing/2017/model3d" xmlns:o="urn:schemas-microsoft-com:office:office" xmlns:oel="http://schemas.microsoft.com/office/2019/extlst" xmlns:r="http://schemas.openxmlformats.org/officeDocument/2006/relationships" xmlns:m="http://schemas.openxmlformats.org/officeDocument/2006/math" xmlns:v="urn:schemas-microsoft-com:vml" xmlns:wp14="http://schemas.microsoft.com/office/word/2010/wordprocessingDrawing" xmlns:wp="http://schemas.openxmlformats.org/drawingml/2006/wordprocessingDrawing" xmlns:w10="urn:schemas-microsoft-com:office:word" xmlns:w="http://schemas.openxmlformats.org/wordprocessingml/2006/main" xmlns:w14="http://schemas.microsoft.com/office/word/2010/wordml" xmlns:w15="http://schemas.microsoft.com/office/word/2012/wordml" xmlns:w16cex="http://schemas.microsoft.com/office/word/2018/wordml/cex" xmlns:w16cid="http://schemas.microsoft.com/office/word/2016/wordml/cid" xmlns:w16="http://schemas.microsoft.com/office/word/2018/wordml" xmlns:w16du="http://schemas.microsoft.com/office/word/2023/wordml/word16du" xmlns:w16sdtdh="http://schemas.microsoft.com/office/word/2020/wordml/sdtdatahash" xmlns:w16sdtfl="http://schemas.microsoft.com/office/word/2024/wordml/sdtformatlock" xmlns:w16se="http://schemas.microsoft.com/office/word/2015/wordml/symex" xmlns:wpg="http://schemas.microsoft.com/office/word/2010/wordprocessingGroup" xmlns:wpi="http://schemas.microsoft.com/office/word/2010/wordprocessingInk" xmlns:wne="http://schemas.microsoft.com/office/word/2006/wordml" xmlns:wps="http://schemas.microsoft.com/office/word/2010/wordprocessingShape" mc:Ignorable="w14 w15 w16se w16cid w16 w16cex w16sdtdh w16sdtfl w16du wp14">
   <w:p>
     <w:pPr>
       <w:pStyle w:val="Heading3"/>
@@ -2861,7 +2836,7 @@
 </file>
 
 <file path=word/header2.xml><?xml version="1.0" encoding="utf-8"?>
-<w:hdr xmlns:wpc="http://schemas.microsoft.com/office/word/2010/wordprocessingCanvas" xmlns:mc="http://schemas.openxmlformats.org/markup-compatibility/2006" xmlns:o="urn:schemas-microsoft-com:office:office" xmlns:r="http://schemas.openxmlformats.org/officeDocument/2006/relationships" xmlns:m="http://schemas.openxmlformats.org/officeDocument/2006/math" xmlns:v="urn:schemas-microsoft-com:vml" xmlns:wp14="http://schemas.microsoft.com/office/word/2010/wordprocessingDrawing" xmlns:wp="http://schemas.openxmlformats.org/drawingml/2006/wordprocessingDrawing" xmlns:w10="urn:schemas-microsoft-com:office:word" xmlns:w="http://schemas.openxmlformats.org/wordprocessingml/2006/main" xmlns:w14="http://schemas.microsoft.com/office/word/2010/wordml" xmlns:wpg="http://schemas.microsoft.com/office/word/2010/wordprocessingGroup" xmlns:wpi="http://schemas.microsoft.com/office/word/2010/wordprocessingInk" xmlns:wne="http://schemas.microsoft.com/office/word/2006/wordml" xmlns:wps="http://schemas.microsoft.com/office/word/2010/wordprocessingShape" mc:Ignorable="w14 wp14">
+<w:hdr xmlns:wpc="http://schemas.microsoft.com/office/word/2010/wordprocessingCanvas" xmlns:cx="http://schemas.microsoft.com/office/drawing/2014/chartex" xmlns:cx1="http://schemas.microsoft.com/office/drawing/2015/9/8/chartex" xmlns:cx2="http://schemas.microsoft.com/office/drawing/2015/10/21/chartex" xmlns:cx3="http://schemas.microsoft.com/office/drawing/2016/5/9/chartex" xmlns:cx4="http://schemas.microsoft.com/office/drawing/2016/5/10/chartex" xmlns:cx5="http://schemas.microsoft.com/office/drawing/2016/5/11/chartex" xmlns:cx6="http://schemas.microsoft.com/office/drawing/2016/5/12/chartex" xmlns:cx7="http://schemas.microsoft.com/office/drawing/2016/5/13/chartex" xmlns:cx8="http://schemas.microsoft.com/office/drawing/2016/5/14/chartex" xmlns:mc="http://schemas.openxmlformats.org/markup-compatibility/2006" xmlns:aink="http://schemas.microsoft.com/office/drawing/2016/ink" xmlns:am3d="http://schemas.microsoft.com/office/drawing/2017/model3d" xmlns:o="urn:schemas-microsoft-com:office:office" xmlns:oel="http://schemas.microsoft.com/office/2019/extlst" xmlns:r="http://schemas.openxmlformats.org/officeDocument/2006/relationships" xmlns:m="http://schemas.openxmlformats.org/officeDocument/2006/math" xmlns:v="urn:schemas-microsoft-com:vml" xmlns:wp14="http://schemas.microsoft.com/office/word/2010/wordprocessingDrawing" xmlns:wp="http://schemas.openxmlformats.org/drawingml/2006/wordprocessingDrawing" xmlns:w10="urn:schemas-microsoft-com:office:word" xmlns:w="http://schemas.openxmlformats.org/wordprocessingml/2006/main" xmlns:w14="http://schemas.microsoft.com/office/word/2010/wordml" xmlns:w15="http://schemas.microsoft.com/office/word/2012/wordml" xmlns:w16cex="http://schemas.microsoft.com/office/word/2018/wordml/cex" xmlns:w16cid="http://schemas.microsoft.com/office/word/2016/wordml/cid" xmlns:w16="http://schemas.microsoft.com/office/word/2018/wordml" xmlns:w16du="http://schemas.microsoft.com/office/word/2023/wordml/word16du" xmlns:w16sdtdh="http://schemas.microsoft.com/office/word/2020/wordml/sdtdatahash" xmlns:w16sdtfl="http://schemas.microsoft.com/office/word/2024/wordml/sdtformatlock" xmlns:w16se="http://schemas.microsoft.com/office/word/2015/wordml/symex" xmlns:wpg="http://schemas.microsoft.com/office/word/2010/wordprocessingGroup" xmlns:wpi="http://schemas.microsoft.com/office/word/2010/wordprocessingInk" xmlns:wne="http://schemas.microsoft.com/office/word/2006/wordml" xmlns:wps="http://schemas.microsoft.com/office/word/2010/wordprocessingShape" mc:Ignorable="w14 w15 w16se w16cid w16 w16cex w16sdtdh w16sdtfl w16du wp14">
   <w:p>
     <w:pPr>
       <w:pStyle w:val="Heading3"/>
@@ -2913,7 +2888,7 @@
 </file>
 
 <file path=word/header3.xml><?xml version="1.0" encoding="utf-8"?>
-<w:hdr xmlns:wpc="http://schemas.microsoft.com/office/word/2010/wordprocessingCanvas" xmlns:mc="http://schemas.openxmlformats.org/markup-compatibility/2006" xmlns:o="urn:schemas-microsoft-com:office:office" xmlns:r="http://schemas.openxmlformats.org/officeDocument/2006/relationships" xmlns:m="http://schemas.openxmlformats.org/officeDocument/2006/math" xmlns:v="urn:schemas-microsoft-com:vml" xmlns:wp14="http://schemas.microsoft.com/office/word/2010/wordprocessingDrawing" xmlns:wp="http://schemas.openxmlformats.org/drawingml/2006/wordprocessingDrawing" xmlns:w10="urn:schemas-microsoft-com:office:word" xmlns:w="http://schemas.openxmlformats.org/wordprocessingml/2006/main" xmlns:w14="http://schemas.microsoft.com/office/word/2010/wordml" xmlns:wpg="http://schemas.microsoft.com/office/word/2010/wordprocessingGroup" xmlns:wpi="http://schemas.microsoft.com/office/word/2010/wordprocessingInk" xmlns:wne="http://schemas.microsoft.com/office/word/2006/wordml" xmlns:wps="http://schemas.microsoft.com/office/word/2010/wordprocessingShape" mc:Ignorable="w14 wp14">
+<w:hdr xmlns:wpc="http://schemas.microsoft.com/office/word/2010/wordprocessingCanvas" xmlns:cx="http://schemas.microsoft.com/office/drawing/2014/chartex" xmlns:cx1="http://schemas.microsoft.com/office/drawing/2015/9/8/chartex" xmlns:cx2="http://schemas.microsoft.com/office/drawing/2015/10/21/chartex" xmlns:cx3="http://schemas.microsoft.com/office/drawing/2016/5/9/chartex" xmlns:cx4="http://schemas.microsoft.com/office/drawing/2016/5/10/chartex" xmlns:cx5="http://schemas.microsoft.com/office/drawing/2016/5/11/chartex" xmlns:cx6="http://schemas.microsoft.com/office/drawing/2016/5/12/chartex" xmlns:cx7="http://schemas.microsoft.com/office/drawing/2016/5/13/chartex" xmlns:cx8="http://schemas.microsoft.com/office/drawing/2016/5/14/chartex" xmlns:mc="http://schemas.openxmlformats.org/markup-compatibility/2006" xmlns:aink="http://schemas.microsoft.com/office/drawing/2016/ink" xmlns:am3d="http://schemas.microsoft.com/office/drawing/2017/model3d" xmlns:o="urn:schemas-microsoft-com:office:office" xmlns:oel="http://schemas.microsoft.com/office/2019/extlst" xmlns:r="http://schemas.openxmlformats.org/officeDocument/2006/relationships" xmlns:m="http://schemas.openxmlformats.org/officeDocument/2006/math" xmlns:v="urn:schemas-microsoft-com:vml" xmlns:wp14="http://schemas.microsoft.com/office/word/2010/wordprocessingDrawing" xmlns:wp="http://schemas.openxmlformats.org/drawingml/2006/wordprocessingDrawing" xmlns:w10="urn:schemas-microsoft-com:office:word" xmlns:w="http://schemas.openxmlformats.org/wordprocessingml/2006/main" xmlns:w14="http://schemas.microsoft.com/office/word/2010/wordml" xmlns:w15="http://schemas.microsoft.com/office/word/2012/wordml" xmlns:w16cex="http://schemas.microsoft.com/office/word/2018/wordml/cex" xmlns:w16cid="http://schemas.microsoft.com/office/word/2016/wordml/cid" xmlns:w16="http://schemas.microsoft.com/office/word/2018/wordml" xmlns:w16du="http://schemas.microsoft.com/office/word/2023/wordml/word16du" xmlns:w16sdtdh="http://schemas.microsoft.com/office/word/2020/wordml/sdtdatahash" xmlns:w16sdtfl="http://schemas.microsoft.com/office/word/2024/wordml/sdtformatlock" xmlns:w16se="http://schemas.microsoft.com/office/word/2015/wordml/symex" xmlns:wpg="http://schemas.microsoft.com/office/word/2010/wordprocessingGroup" xmlns:wpi="http://schemas.microsoft.com/office/word/2010/wordprocessingInk" xmlns:wne="http://schemas.microsoft.com/office/word/2006/wordml" xmlns:wps="http://schemas.microsoft.com/office/word/2010/wordprocessingShape" mc:Ignorable="w14 w15 w16se w16cid w16 w16cex w16sdtdh w16sdtfl w16du wp14">
   <w:p>
     <w:pPr>
       <w:pStyle w:val="Header"/>
@@ -2923,8 +2898,8 @@
 </file>
 
 <file path=word/numbering.xml><?xml version="1.0" encoding="utf-8"?>
-<w:numbering xmlns:wpc="http://schemas.microsoft.com/office/word/2010/wordprocessingCanvas" xmlns:mc="http://schemas.openxmlformats.org/markup-compatibility/2006" xmlns:o="urn:schemas-microsoft-com:office:office" xmlns:r="http://schemas.openxmlformats.org/officeDocument/2006/relationships" xmlns:m="http://schemas.openxmlformats.org/officeDocument/2006/math" xmlns:v="urn:schemas-microsoft-com:vml" xmlns:wp14="http://schemas.microsoft.com/office/word/2010/wordprocessingDrawing" xmlns:wp="http://schemas.openxmlformats.org/drawingml/2006/wordprocessingDrawing" xmlns:w10="urn:schemas-microsoft-com:office:word" xmlns:w="http://schemas.openxmlformats.org/wordprocessingml/2006/main" xmlns:w14="http://schemas.microsoft.com/office/word/2010/wordml" xmlns:wpg="http://schemas.microsoft.com/office/word/2010/wordprocessingGroup" xmlns:wpi="http://schemas.microsoft.com/office/word/2010/wordprocessingInk" xmlns:wne="http://schemas.microsoft.com/office/word/2006/wordml" xmlns:wps="http://schemas.microsoft.com/office/word/2010/wordprocessingShape" mc:Ignorable="w14 wp14">
-  <w:abstractNum w:abstractNumId="0">
+<w:numbering xmlns:wpc="http://schemas.microsoft.com/office/word/2010/wordprocessingCanvas" xmlns:cx="http://schemas.microsoft.com/office/drawing/2014/chartex" xmlns:cx1="http://schemas.microsoft.com/office/drawing/2015/9/8/chartex" xmlns:cx2="http://schemas.microsoft.com/office/drawing/2015/10/21/chartex" xmlns:cx3="http://schemas.microsoft.com/office/drawing/2016/5/9/chartex" xmlns:cx4="http://schemas.microsoft.com/office/drawing/2016/5/10/chartex" xmlns:cx5="http://schemas.microsoft.com/office/drawing/2016/5/11/chartex" xmlns:cx6="http://schemas.microsoft.com/office/drawing/2016/5/12/chartex" xmlns:cx7="http://schemas.microsoft.com/office/drawing/2016/5/13/chartex" xmlns:cx8="http://schemas.microsoft.com/office/drawing/2016/5/14/chartex" xmlns:mc="http://schemas.openxmlformats.org/markup-compatibility/2006" xmlns:aink="http://schemas.microsoft.com/office/drawing/2016/ink" xmlns:am3d="http://schemas.microsoft.com/office/drawing/2017/model3d" xmlns:o="urn:schemas-microsoft-com:office:office" xmlns:oel="http://schemas.microsoft.com/office/2019/extlst" xmlns:r="http://schemas.openxmlformats.org/officeDocument/2006/relationships" xmlns:m="http://schemas.openxmlformats.org/officeDocument/2006/math" xmlns:v="urn:schemas-microsoft-com:vml" xmlns:wp14="http://schemas.microsoft.com/office/word/2010/wordprocessingDrawing" xmlns:wp="http://schemas.openxmlformats.org/drawingml/2006/wordprocessingDrawing" xmlns:w10="urn:schemas-microsoft-com:office:word" xmlns:w="http://schemas.openxmlformats.org/wordprocessingml/2006/main" xmlns:w14="http://schemas.microsoft.com/office/word/2010/wordml" xmlns:w15="http://schemas.microsoft.com/office/word/2012/wordml" xmlns:w16cex="http://schemas.microsoft.com/office/word/2018/wordml/cex" xmlns:w16cid="http://schemas.microsoft.com/office/word/2016/wordml/cid" xmlns:w16="http://schemas.microsoft.com/office/word/2018/wordml" xmlns:w16du="http://schemas.microsoft.com/office/word/2023/wordml/word16du" xmlns:w16sdtdh="http://schemas.microsoft.com/office/word/2020/wordml/sdtdatahash" xmlns:w16sdtfl="http://schemas.microsoft.com/office/word/2024/wordml/sdtformatlock" xmlns:w16se="http://schemas.microsoft.com/office/word/2015/wordml/symex" xmlns:wpg="http://schemas.microsoft.com/office/word/2010/wordprocessingGroup" xmlns:wpi="http://schemas.microsoft.com/office/word/2010/wordprocessingInk" xmlns:wne="http://schemas.microsoft.com/office/word/2006/wordml" xmlns:wps="http://schemas.microsoft.com/office/word/2010/wordprocessingShape" mc:Ignorable="w14 w15 w16se w16cid w16 w16cex w16sdtdh w16sdtfl w16du wp14">
+  <w:abstractNum w:abstractNumId="0" w15:restartNumberingAfterBreak="0">
     <w:nsid w:val="18FA642D"/>
     <w:multiLevelType w:val="hybridMultilevel"/>
     <w:tmpl w:val="CC8EE2AA"/>
@@ -3037,7 +3012,7 @@
       </w:rPr>
     </w:lvl>
   </w:abstractNum>
-  <w:abstractNum w:abstractNumId="1">
+  <w:abstractNum w:abstractNumId="1" w15:restartNumberingAfterBreak="0">
     <w:nsid w:val="197B4467"/>
     <w:multiLevelType w:val="hybridMultilevel"/>
     <w:tmpl w:val="F252D914"/>
@@ -3150,7 +3125,7 @@
       </w:rPr>
     </w:lvl>
   </w:abstractNum>
-  <w:abstractNum w:abstractNumId="2">
+  <w:abstractNum w:abstractNumId="2" w15:restartNumberingAfterBreak="0">
     <w:nsid w:val="19D24A4B"/>
     <w:multiLevelType w:val="hybridMultilevel"/>
     <w:tmpl w:val="AE509FDE"/>
@@ -3263,7 +3238,7 @@
       </w:rPr>
     </w:lvl>
   </w:abstractNum>
-  <w:abstractNum w:abstractNumId="3">
+  <w:abstractNum w:abstractNumId="3" w15:restartNumberingAfterBreak="0">
     <w:nsid w:val="250F606D"/>
     <w:multiLevelType w:val="hybridMultilevel"/>
     <w:tmpl w:val="19288D7E"/>
@@ -3376,7 +3351,7 @@
       </w:rPr>
     </w:lvl>
   </w:abstractNum>
-  <w:abstractNum w:abstractNumId="4">
+  <w:abstractNum w:abstractNumId="4" w15:restartNumberingAfterBreak="0">
     <w:nsid w:val="306A1257"/>
     <w:multiLevelType w:val="hybridMultilevel"/>
     <w:tmpl w:val="8826970A"/>
@@ -3489,7 +3464,7 @@
       </w:rPr>
     </w:lvl>
   </w:abstractNum>
-  <w:abstractNum w:abstractNumId="5">
+  <w:abstractNum w:abstractNumId="5" w15:restartNumberingAfterBreak="0">
     <w:nsid w:val="31041CF6"/>
     <w:multiLevelType w:val="hybridMultilevel"/>
     <w:tmpl w:val="613CC0E6"/>
@@ -3602,7 +3577,7 @@
       </w:rPr>
     </w:lvl>
   </w:abstractNum>
-  <w:abstractNum w:abstractNumId="6">
+  <w:abstractNum w:abstractNumId="6" w15:restartNumberingAfterBreak="0">
     <w:nsid w:val="33DB1D4B"/>
     <w:multiLevelType w:val="hybridMultilevel"/>
     <w:tmpl w:val="3B72E84C"/>
@@ -3718,7 +3693,7 @@
       </w:pPr>
     </w:lvl>
   </w:abstractNum>
-  <w:abstractNum w:abstractNumId="7">
+  <w:abstractNum w:abstractNumId="7" w15:restartNumberingAfterBreak="0">
     <w:nsid w:val="4A4D20EE"/>
     <w:multiLevelType w:val="multilevel"/>
     <w:tmpl w:val="40264688"/>
@@ -3913,7 +3888,7 @@
       </w:rPr>
     </w:lvl>
   </w:abstractNum>
-  <w:abstractNum w:abstractNumId="8">
+  <w:abstractNum w:abstractNumId="8" w15:restartNumberingAfterBreak="0">
     <w:nsid w:val="4E683620"/>
     <w:multiLevelType w:val="multilevel"/>
     <w:tmpl w:val="40264688"/>
@@ -4108,7 +4083,7 @@
       </w:rPr>
     </w:lvl>
   </w:abstractNum>
-  <w:abstractNum w:abstractNumId="9">
+  <w:abstractNum w:abstractNumId="9" w15:restartNumberingAfterBreak="0">
     <w:nsid w:val="605A377C"/>
     <w:multiLevelType w:val="hybridMultilevel"/>
     <w:tmpl w:val="AF967FEA"/>
@@ -4221,7 +4196,7 @@
       </w:rPr>
     </w:lvl>
   </w:abstractNum>
-  <w:abstractNum w:abstractNumId="10">
+  <w:abstractNum w:abstractNumId="10" w15:restartNumberingAfterBreak="0">
     <w:nsid w:val="70A82656"/>
     <w:multiLevelType w:val="hybridMultilevel"/>
     <w:tmpl w:val="286AB89A"/>
@@ -4334,7 +4309,7 @@
       </w:rPr>
     </w:lvl>
   </w:abstractNum>
-  <w:abstractNum w:abstractNumId="11">
+  <w:abstractNum w:abstractNumId="11" w15:restartNumberingAfterBreak="0">
     <w:nsid w:val="71E77190"/>
     <w:multiLevelType w:val="hybridMultilevel"/>
     <w:tmpl w:val="96665A98"/>
@@ -4447,7 +4422,7 @@
       </w:rPr>
     </w:lvl>
   </w:abstractNum>
-  <w:abstractNum w:abstractNumId="12">
+  <w:abstractNum w:abstractNumId="12" w15:restartNumberingAfterBreak="0">
     <w:nsid w:val="77204599"/>
     <w:multiLevelType w:val="hybridMultilevel"/>
     <w:tmpl w:val="C6A2F05C"/>
@@ -4563,7 +4538,7 @@
       </w:pPr>
     </w:lvl>
   </w:abstractNum>
-  <w:abstractNum w:abstractNumId="13">
+  <w:abstractNum w:abstractNumId="13" w15:restartNumberingAfterBreak="0">
     <w:nsid w:val="7A8E7CA2"/>
     <w:multiLevelType w:val="hybridMultilevel"/>
     <w:tmpl w:val="70A8653C"/>
@@ -4676,65 +4651,65 @@
       </w:rPr>
     </w:lvl>
   </w:abstractNum>
-  <w:num w:numId="1">
+  <w:num w:numId="1" w16cid:durableId="761878916">
     <w:abstractNumId w:val="7"/>
   </w:num>
-  <w:num w:numId="2">
+  <w:num w:numId="2" w16cid:durableId="533470487">
     <w:abstractNumId w:val="6"/>
   </w:num>
-  <w:num w:numId="3">
+  <w:num w:numId="3" w16cid:durableId="941182284">
     <w:abstractNumId w:val="6"/>
     <w:lvlOverride w:ilvl="0">
       <w:startOverride w:val="1"/>
     </w:lvlOverride>
   </w:num>
-  <w:num w:numId="4">
+  <w:num w:numId="4" w16cid:durableId="1520465432">
     <w:abstractNumId w:val="6"/>
     <w:lvlOverride w:ilvl="0">
       <w:startOverride w:val="1"/>
     </w:lvlOverride>
   </w:num>
-  <w:num w:numId="5">
+  <w:num w:numId="5" w16cid:durableId="2001694112">
     <w:abstractNumId w:val="12"/>
   </w:num>
-  <w:num w:numId="6">
+  <w:num w:numId="6" w16cid:durableId="1427842573">
     <w:abstractNumId w:val="8"/>
   </w:num>
-  <w:num w:numId="7">
+  <w:num w:numId="7" w16cid:durableId="1326664675">
     <w:abstractNumId w:val="10"/>
   </w:num>
-  <w:num w:numId="8">
+  <w:num w:numId="8" w16cid:durableId="202642193">
     <w:abstractNumId w:val="3"/>
   </w:num>
-  <w:num w:numId="9">
+  <w:num w:numId="9" w16cid:durableId="881287818">
     <w:abstractNumId w:val="0"/>
   </w:num>
-  <w:num w:numId="10">
+  <w:num w:numId="10" w16cid:durableId="758332376">
     <w:abstractNumId w:val="5"/>
   </w:num>
-  <w:num w:numId="11">
+  <w:num w:numId="11" w16cid:durableId="1504515545">
     <w:abstractNumId w:val="1"/>
   </w:num>
-  <w:num w:numId="12">
+  <w:num w:numId="12" w16cid:durableId="1435057817">
     <w:abstractNumId w:val="2"/>
   </w:num>
-  <w:num w:numId="13">
+  <w:num w:numId="13" w16cid:durableId="67507396">
     <w:abstractNumId w:val="11"/>
   </w:num>
-  <w:num w:numId="14">
+  <w:num w:numId="14" w16cid:durableId="365567696">
     <w:abstractNumId w:val="4"/>
   </w:num>
-  <w:num w:numId="15">
+  <w:num w:numId="15" w16cid:durableId="909080231">
     <w:abstractNumId w:val="9"/>
   </w:num>
-  <w:num w:numId="16">
+  <w:num w:numId="16" w16cid:durableId="908075159">
     <w:abstractNumId w:val="13"/>
   </w:num>
 </w:numbering>
 </file>
 
 <file path=word/styles.xml><?xml version="1.0" encoding="utf-8"?>
-<w:styles xmlns:mc="http://schemas.openxmlformats.org/markup-compatibility/2006" xmlns:r="http://schemas.openxmlformats.org/officeDocument/2006/relationships" xmlns:w="http://schemas.openxmlformats.org/wordprocessingml/2006/main" xmlns:w14="http://schemas.microsoft.com/office/word/2010/wordml" mc:Ignorable="w14">
+<w:styles xmlns:mc="http://schemas.openxmlformats.org/markup-compatibility/2006" xmlns:r="http://schemas.openxmlformats.org/officeDocument/2006/relationships" xmlns:w="http://schemas.openxmlformats.org/wordprocessingml/2006/main" xmlns:w14="http://schemas.microsoft.com/office/word/2010/wordml" xmlns:w15="http://schemas.microsoft.com/office/word/2012/wordml" xmlns:w16cex="http://schemas.microsoft.com/office/word/2018/wordml/cex" xmlns:w16cid="http://schemas.microsoft.com/office/word/2016/wordml/cid" xmlns:w16="http://schemas.microsoft.com/office/word/2018/wordml" xmlns:w16du="http://schemas.microsoft.com/office/word/2023/wordml/word16du" xmlns:w16sdtdh="http://schemas.microsoft.com/office/word/2020/wordml/sdtdatahash" xmlns:w16sdtfl="http://schemas.microsoft.com/office/word/2024/wordml/sdtformatlock" xmlns:w16se="http://schemas.microsoft.com/office/word/2015/wordml/symex" mc:Ignorable="w14 w15 w16se w16cid w16 w16cex w16sdtdh w16sdtfl w16du">
   <w:docDefaults>
     <w:rPrDefault>
       <w:rPr>
@@ -4744,456 +4719,383 @@
     </w:rPrDefault>
     <w:pPrDefault/>
   </w:docDefaults>
-  <w:latentStyles w:defLockedState="0" w:defUIPriority="99" w:defSemiHidden="1" w:defUnhideWhenUsed="1" w:defQFormat="0" w:count="267">
-    <w:lsdException w:name="Normal" w:semiHidden="0" w:uiPriority="0" w:unhideWhenUsed="0" w:qFormat="1"/>
-    <w:lsdException w:name="heading 1" w:semiHidden="0" w:uiPriority="9" w:unhideWhenUsed="0" w:qFormat="1"/>
-    <w:lsdException w:name="heading 2" w:semiHidden="0" w:uiPriority="9" w:unhideWhenUsed="0" w:qFormat="1"/>
-    <w:lsdException w:name="heading 3" w:semiHidden="0" w:uiPriority="9" w:unhideWhenUsed="0" w:qFormat="1"/>
-    <w:lsdException w:name="heading 4" w:uiPriority="9" w:qFormat="1"/>
-    <w:lsdException w:name="heading 5" w:uiPriority="9" w:qFormat="1"/>
-    <w:lsdException w:name="heading 6" w:uiPriority="9" w:qFormat="1"/>
-    <w:lsdException w:name="heading 7" w:uiPriority="9" w:qFormat="1"/>
-    <w:lsdException w:name="heading 8" w:uiPriority="9" w:qFormat="1"/>
-    <w:lsdException w:name="heading 9" w:uiPriority="9" w:qFormat="1"/>
-    <w:lsdException w:name="toc 1" w:uiPriority="39"/>
-    <w:lsdException w:name="toc 2" w:uiPriority="39"/>
-    <w:lsdException w:name="toc 3" w:uiPriority="39"/>
-    <w:lsdException w:name="toc 4" w:uiPriority="39"/>
-    <w:lsdException w:name="toc 5" w:uiPriority="39"/>
-    <w:lsdException w:name="toc 6" w:uiPriority="39"/>
-    <w:lsdException w:name="toc 7" w:uiPriority="39"/>
-    <w:lsdException w:name="toc 8" w:uiPriority="39"/>
-    <w:lsdException w:name="toc 9" w:uiPriority="39"/>
-    <w:lsdException w:name="caption" w:uiPriority="35" w:qFormat="1"/>
-    <w:lsdException w:name="Title" w:semiHidden="0" w:uiPriority="10" w:unhideWhenUsed="0" w:qFormat="1"/>
-    <w:lsdException w:name="Default Paragraph Font" w:uiPriority="1"/>
-    <w:lsdException w:name="Subtitle" w:semiHidden="0" w:uiPriority="11" w:unhideWhenUsed="0" w:qFormat="1"/>
-    <w:lsdException w:name="Strong" w:semiHidden="0" w:uiPriority="22" w:unhideWhenUsed="0" w:qFormat="1"/>
-    <w:lsdException w:name="Emphasis" w:semiHidden="0" w:uiPriority="20" w:unhideWhenUsed="0" w:qFormat="1"/>
-    <w:lsdException w:name="Table Grid" w:semiHidden="0" w:uiPriority="59" w:unhideWhenUsed="0"/>
-    <w:lsdException w:name="Placeholder Text" w:unhideWhenUsed="0"/>
-    <w:lsdException w:name="No Spacing" w:semiHidden="0" w:uiPriority="1" w:unhideWhenUsed="0" w:qFormat="1"/>
-    <w:lsdException w:name="Light Shading" w:semiHidden="0" w:uiPriority="60" w:unhideWhenUsed="0"/>
-    <w:lsdException w:name="Light List" w:semiHidden="0" w:uiPriority="61" w:unhideWhenUsed="0"/>
-    <w:lsdException w:name="Light Grid" w:semiHidden="0" w:uiPriority="62" w:unhideWhenUsed="0"/>
-    <w:lsdException w:name="Medium Shading 1" w:semiHidden="0" w:uiPriority="63" w:unhideWhenUsed="0"/>
-    <w:lsdException w:name="Medium Shading 2" w:semiHidden="0" w:uiPriority="64" w:unhideWhenUsed="0"/>
-    <w:lsdException w:name="Medium List 1" w:semiHidden="0" w:uiPriority="65" w:unhideWhenUsed="0"/>
-    <w:lsdException w:name="Medium List 2" w:semiHidden="0" w:uiPriority="66" w:unhideWhenUsed="0"/>
-    <w:lsdException w:name="Medium Grid 1" w:semiHidden="0" w:uiPriority="67" w:unhideWhenUsed="0"/>
-    <w:lsdException w:name="Medium Grid 2" w:semiHidden="0" w:uiPriority="68" w:unhideWhenUsed="0"/>
-    <w:lsdException w:name="Medium Grid 3" w:semiHidden="0" w:uiPriority="69" w:unhideWhenUsed="0"/>
-    <w:lsdException w:name="Dark List" w:semiHidden="0" w:uiPriority="70" w:unhideWhenUsed="0"/>
-    <w:lsdException w:name="Colorful Shading" w:semiHidden="0" w:uiPriority="71" w:unhideWhenUsed="0"/>
-    <w:lsdException w:name="Colorful List" w:semiHidden="0" w:uiPriority="72" w:unhideWhenUsed="0"/>
-    <w:lsdException w:name="Colorful Grid" w:semiHidden="0" w:uiPriority="73" w:unhideWhenUsed="0"/>
-    <w:lsdException w:name="Light Shading Accent 1" w:semiHidden="0" w:uiPriority="60" w:unhideWhenUsed="0"/>
-    <w:lsdException w:name="Light List Accent 1" w:semiHidden="0" w:uiPriority="61" w:unhideWhenUsed="0"/>
-    <w:lsdException w:name="Light Grid Accent 1" w:semiHidden="0" w:uiPriority="62" w:unhideWhenUsed="0"/>
-    <w:lsdException w:name="Medium Shading 1 Accent 1" w:semiHidden="0" w:uiPriority="63" w:unhideWhenUsed="0"/>
-    <w:lsdException w:name="Medium Shading 2 Accent 1" w:semiHidden="0" w:uiPriority="64" w:unhideWhenUsed="0"/>
-    <w:lsdException w:name="Medium List 1 Accent 1" w:semiHidden="0" w:uiPriority="65" w:unhideWhenUsed="0"/>
-    <w:lsdException w:name="Revision" w:unhideWhenUsed="0"/>
-    <w:lsdException w:name="List Paragraph" w:semiHidden="0" w:uiPriority="34" w:unhideWhenUsed="0" w:qFormat="1"/>
-    <w:lsdException w:name="Quote" w:semiHidden="0" w:uiPriority="29" w:unhideWhenUsed="0" w:qFormat="1"/>
-    <w:lsdException w:name="Intense Quote" w:semiHidden="0" w:uiPriority="30" w:unhideWhenUsed="0" w:qFormat="1"/>
-    <w:lsdException w:name="Medium List 2 Accent 1" w:semiHidden="0" w:uiPriority="66" w:unhideWhenUsed="0"/>
-    <w:lsdException w:name="Medium Grid 1 Accent 1" w:semiHidden="0" w:uiPriority="67" w:unhideWhenUsed="0"/>
-    <w:lsdException w:name="Medium Grid 2 Accent 1" w:semiHidden="0" w:uiPriority="68" w:unhideWhenUsed="0"/>
-    <w:lsdException w:name="Medium Grid 3 Accent 1" w:semiHidden="0" w:uiPriority="69" w:unhideWhenUsed="0"/>
-    <w:lsdException w:name="Dark List Accent 1" w:semiHidden="0" w:uiPriority="70" w:unhideWhenUsed="0"/>
-    <w:lsdException w:name="Colorful Shading Accent 1" w:semiHidden="0" w:uiPriority="71" w:unhideWhenUsed="0"/>
-    <w:lsdException w:name="Colorful List Accent 1" w:semiHidden="0" w:uiPriority="72" w:unhideWhenUsed="0"/>
-    <w:lsdException w:name="Colorful Grid Accent 1" w:semiHidden="0" w:uiPriority="73" w:unhideWhenUsed="0"/>
-    <w:lsdException w:name="Light Shading Accent 2" w:semiHidden="0" w:uiPriority="60" w:unhideWhenUsed="0"/>
-    <w:lsdException w:name="Light List Accent 2" w:semiHidden="0" w:uiPriority="61" w:unhideWhenUsed="0"/>
-    <w:lsdException w:name="Light Grid Accent 2" w:semiHidden="0" w:uiPriority="62" w:unhideWhenUsed="0"/>
-    <w:lsdException w:name="Medium Shading 1 Accent 2" w:semiHidden="0" w:uiPriority="63" w:unhideWhenUsed="0"/>
-    <w:lsdException w:name="Medium Shading 2 Accent 2" w:semiHidden="0" w:uiPriority="64" w:unhideWhenUsed="0"/>
-    <w:lsdException w:name="Medium List 1 Accent 2" w:semiHidden="0" w:uiPriority="65" w:unhideWhenUsed="0"/>
-    <w:lsdException w:name="Medium List 2 Accent 2" w:semiHidden="0" w:uiPriority="66" w:unhideWhenUsed="0"/>
-    <w:lsdException w:name="Medium Grid 1 Accent 2" w:semiHidden="0" w:uiPriority="67" w:unhideWhenUsed="0"/>
-    <w:lsdException w:name="Medium Grid 2 Accent 2" w:semiHidden="0" w:uiPriority="68" w:unhideWhenUsed="0"/>
-    <w:lsdException w:name="Medium Grid 3 Accent 2" w:semiHidden="0" w:uiPriority="69" w:unhideWhenUsed="0"/>
-    <w:lsdException w:name="Dark List Accent 2" w:semiHidden="0" w:uiPriority="70" w:unhideWhenUsed="0"/>
-    <w:lsdException w:name="Colorful Shading Accent 2" w:semiHidden="0" w:uiPriority="71" w:unhideWhenUsed="0"/>
-    <w:lsdException w:name="Colorful List Accent 2" w:semiHidden="0" w:uiPriority="72" w:unhideWhenUsed="0"/>
-    <w:lsdException w:name="Colorful Grid Accent 2" w:semiHidden="0" w:uiPriority="73" w:unhideWhenUsed="0"/>
-    <w:lsdException w:name="Light Shading Accent 3" w:semiHidden="0" w:uiPriority="60" w:unhideWhenUsed="0"/>
-    <w:lsdException w:name="Light List Accent 3" w:semiHidden="0" w:uiPriority="61" w:unhideWhenUsed="0"/>
-    <w:lsdException w:name="Light Grid Accent 3" w:semiHidden="0" w:uiPriority="62" w:unhideWhenUsed="0"/>
-    <w:lsdException w:name="Medium Shading 1 Accent 3" w:semiHidden="0" w:uiPriority="63" w:unhideWhenUsed="0"/>
-    <w:lsdException w:name="Medium Shading 2 Accent 3" w:semiHidden="0" w:uiPriority="64" w:unhideWhenUsed="0"/>
-    <w:lsdException w:name="Medium List 1 Accent 3" w:semiHidden="0" w:uiPriority="65" w:unhideWhenUsed="0"/>
-    <w:lsdException w:name="Medium List 2 Accent 3" w:semiHidden="0" w:uiPriority="66" w:unhideWhenUsed="0"/>
-    <w:lsdException w:name="Medium Grid 1 Accent 3" w:semiHidden="0" w:uiPriority="67" w:unhideWhenUsed="0"/>
-    <w:lsdException w:name="Medium Grid 2 Accent 3" w:semiHidden="0" w:uiPriority="68" w:unhideWhenUsed="0"/>
-    <w:lsdException w:name="Medium Grid 3 Accent 3" w:semiHidden="0" w:uiPriority="69" w:unhideWhenUsed="0"/>
-    <w:lsdException w:name="Dark List Accent 3" w:semiHidden="0" w:uiPriority="70" w:unhideWhenUsed="0"/>
-    <w:lsdException w:name="Colorful Shading Accent 3" w:semiHidden="0" w:uiPriority="71" w:unhideWhenUsed="0"/>
-    <w:lsdException w:name="Colorful List Accent 3" w:semiHidden="0" w:uiPriority="72" w:unhideWhenUsed="0"/>
-    <w:lsdException w:name="Colorful Grid Accent 3" w:semiHidden="0" w:uiPriority="73" w:unhideWhenUsed="0"/>
-    <w:lsdException w:name="Light Shading Accent 4" w:semiHidden="0" w:uiPriority="60" w:unhideWhenUsed="0"/>
-    <w:lsdException w:name="Light List Accent 4" w:semiHidden="0" w:uiPriority="61" w:unhideWhenUsed="0"/>
-    <w:lsdException w:name="Light Grid Accent 4" w:semiHidden="0" w:uiPriority="62" w:unhideWhenUsed="0"/>
-    <w:lsdException w:name="Medium Shading 1 Accent 4" w:semiHidden="0" w:uiPriority="63" w:unhideWhenUsed="0"/>
-    <w:lsdException w:name="Medium Shading 2 Accent 4" w:semiHidden="0" w:uiPriority="64" w:unhideWhenUsed="0"/>
-    <w:lsdException w:name="Medium List 1 Accent 4" w:semiHidden="0" w:uiPriority="65" w:unhideWhenUsed="0"/>
-    <w:lsdException w:name="Medium List 2 Accent 4" w:semiHidden="0" w:uiPriority="66" w:unhideWhenUsed="0"/>
-    <w:lsdException w:name="Medium Grid 1 Accent 4" w:semiHidden="0" w:uiPriority="67" w:unhideWhenUsed="0"/>
-    <w:lsdException w:name="Medium Grid 2 Accent 4" w:semiHidden="0" w:uiPriority="68" w:unhideWhenUsed="0"/>
-    <w:lsdException w:name="Medium Grid 3 Accent 4" w:semiHidden="0" w:uiPriority="69" w:unhideWhenUsed="0"/>
-    <w:lsdException w:name="Dark List Accent 4" w:semiHidden="0" w:uiPriority="70" w:unhideWhenUsed="0"/>
-    <w:lsdException w:name="Colorful Shading Accent 4" w:semiHidden="0" w:uiPriority="71" w:unhideWhenUsed="0"/>
-    <w:lsdException w:name="Colorful List Accent 4" w:semiHidden="0" w:uiPriority="72" w:unhideWhenUsed="0"/>
-    <w:lsdException w:name="Colorful Grid Accent 4" w:semiHidden="0" w:uiPriority="73" w:unhideWhenUsed="0"/>
-    <w:lsdException w:name="Light Shading Accent 5" w:semiHidden="0" w:uiPriority="60" w:unhideWhenUsed="0"/>
-    <w:lsdException w:name="Light List Accent 5" w:semiHidden="0" w:uiPriority="61" w:unhideWhenUsed="0"/>
-    <w:lsdException w:name="Light Grid Accent 5" w:semiHidden="0" w:uiPriority="62" w:unhideWhenUsed="0"/>
-    <w:lsdException w:name="Medium Shading 1 Accent 5" w:semiHidden="0" w:uiPriority="63" w:unhideWhenUsed="0"/>
-    <w:lsdException w:name="Medium Shading 2 Accent 5" w:semiHidden="0" w:uiPriority="64" w:unhideWhenUsed="0"/>
-    <w:lsdException w:name="Medium List 1 Accent 5" w:semiHidden="0" w:uiPriority="65" w:unhideWhenUsed="0"/>
-    <w:lsdException w:name="Medium List 2 Accent 5" w:semiHidden="0" w:uiPriority="66" w:unhideWhenUsed="0"/>
-    <w:lsdException w:name="Medium Grid 1 Accent 5" w:semiHidden="0" w:uiPriority="67" w:unhideWhenUsed="0"/>
-    <w:lsdException w:name="Medium Grid 2 Accent 5" w:semiHidden="0" w:uiPriority="68" w:unhideWhenUsed="0"/>
-    <w:lsdException w:name="Medium Grid 3 Accent 5" w:semiHidden="0" w:uiPriority="69" w:unhideWhenUsed="0"/>
-    <w:lsdException w:name="Dark List Accent 5" w:semiHidden="0" w:uiPriority="70" w:unhideWhenUsed="0"/>
-    <w:lsdException w:name="Colorful Shading Accent 5" w:semiHidden="0" w:uiPriority="71" w:unhideWhenUsed="0"/>
-    <w:lsdException w:name="Colorful List Accent 5" w:semiHidden="0" w:uiPriority="72" w:unhideWhenUsed="0"/>
-    <w:lsdException w:name="Colorful Grid Accent 5" w:semiHidden="0" w:uiPriority="73" w:unhideWhenUsed="0"/>
-    <w:lsdException w:name="Light Shading Accent 6" w:semiHidden="0" w:uiPriority="60" w:unhideWhenUsed="0"/>
-    <w:lsdException w:name="Light List Accent 6" w:semiHidden="0" w:uiPriority="61" w:unhideWhenUsed="0"/>
-    <w:lsdException w:name="Light Grid Accent 6" w:semiHidden="0" w:uiPriority="62" w:unhideWhenUsed="0"/>
-    <w:lsdException w:name="Medium Shading 1 Accent 6" w:semiHidden="0" w:uiPriority="63" w:unhideWhenUsed="0"/>
-    <w:lsdException w:name="Medium Shading 2 Accent 6" w:semiHidden="0" w:uiPriority="64" w:unhideWhenUsed="0"/>
-    <w:lsdException w:name="Medium List 1 Accent 6" w:semiHidden="0" w:uiPriority="65" w:unhideWhenUsed="0"/>
-    <w:lsdException w:name="Medium List 2 Accent 6" w:semiHidden="0" w:uiPriority="66" w:unhideWhenUsed="0"/>
-    <w:lsdException w:name="Medium Grid 1 Accent 6" w:semiHidden="0" w:uiPriority="67" w:unhideWhenUsed="0"/>
-    <w:lsdException w:name="Medium Grid 2 Accent 6" w:semiHidden="0" w:uiPriority="68" w:unhideWhenUsed="0"/>
-    <w:lsdException w:name="Medium Grid 3 Accent 6" w:semiHidden="0" w:uiPriority="69" w:unhideWhenUsed="0"/>
-    <w:lsdException w:name="Dark List Accent 6" w:semiHidden="0" w:uiPriority="70" w:unhideWhenUsed="0"/>
-    <w:lsdException w:name="Colorful Shading Accent 6" w:semiHidden="0" w:uiPriority="71" w:unhideWhenUsed="0"/>
-    <w:lsdException w:name="Colorful List Accent 6" w:semiHidden="0" w:uiPriority="72" w:unhideWhenUsed="0"/>
-    <w:lsdException w:name="Colorful Grid Accent 6" w:semiHidden="0" w:uiPriority="73" w:unhideWhenUsed="0"/>
-    <w:lsdException w:name="Subtle Emphasis" w:semiHidden="0" w:uiPriority="19" w:unhideWhenUsed="0" w:qFormat="1"/>
-    <w:lsdException w:name="Intense Emphasis" w:semiHidden="0" w:uiPriority="21" w:unhideWhenUsed="0" w:qFormat="1"/>
-    <w:lsdException w:name="Subtle Reference" w:semiHidden="0" w:uiPriority="31" w:unhideWhenUsed="0" w:qFormat="1"/>
-    <w:lsdException w:name="Intense Reference" w:semiHidden="0" w:uiPriority="32" w:unhideWhenUsed="0" w:qFormat="1"/>
-    <w:lsdException w:name="Book Title" w:semiHidden="0" w:uiPriority="33" w:unhideWhenUsed="0" w:qFormat="1"/>
-    <w:lsdException w:name="Bibliography" w:uiPriority="37"/>
-    <w:lsdException w:name="TOC Heading" w:uiPriority="39" w:qFormat="1"/>
-  </w:latentStyles>
-  <w:style w:type="paragraph" w:default="1" w:styleId="Normal">
-    <w:name w:val="Normal"/>
-    <w:qFormat/>
-    <w:rsid w:val="00F83140"/>
-    <w:rPr>
-      <w:sz w:val="24"/>
-      <w:szCs w:val="24"/>
-    </w:rPr>
-  </w:style>
-  <w:style w:type="paragraph" w:styleId="Heading1">
-    <w:name w:val="heading 1"/>
-    <w:basedOn w:val="Normal"/>
-    <w:qFormat/>
-    <w:rsid w:val="00F83140"/>
-    <w:pPr>
-      <w:keepNext/>
-      <w:pBdr>
-        <w:bottom w:val="single" w:sz="4" w:space="1" w:color="auto"/>
-      </w:pBdr>
-      <w:tabs>
-        <w:tab w:val="num" w:pos="432"/>
-      </w:tabs>
-      <w:ind w:left="432" w:hanging="432"/>
-      <w:outlineLvl w:val="0"/>
-    </w:pPr>
-    <w:rPr>
-      <w:rFonts w:ascii="Arial" w:hAnsi="Arial" w:cs="Arial"/>
-      <w:b/>
-      <w:bCs/>
-      <w:kern w:val="36"/>
-      <w:sz w:val="30"/>
-      <w:szCs w:val="30"/>
-    </w:rPr>
-  </w:style>
-  <w:style w:type="paragraph" w:styleId="Heading2">
-    <w:name w:val="heading 2"/>
-    <w:basedOn w:val="Normal"/>
-    <w:qFormat/>
-    <w:rsid w:val="00F83140"/>
-    <w:pPr>
-      <w:spacing w:before="240" w:after="120"/>
-      <w:outlineLvl w:val="1"/>
-    </w:pPr>
-    <w:rPr>
-      <w:b/>
-      <w:bCs/>
-      <w:sz w:val="32"/>
-      <w:szCs w:val="32"/>
-    </w:rPr>
-  </w:style>
-  <w:style w:type="paragraph" w:styleId="Heading3">
-    <w:name w:val="heading 3"/>
-    <w:basedOn w:val="Normal"/>
-    <w:next w:val="Normal"/>
-    <w:qFormat/>
-    <w:rsid w:val="00F83140"/>
-    <w:pPr>
-      <w:keepNext/>
-      <w:spacing w:before="240" w:after="60" w:line="240" w:lineRule="atLeast"/>
-      <w:ind w:left="720"/>
-      <w:jc w:val="both"/>
-      <w:outlineLvl w:val="2"/>
-    </w:pPr>
-    <w:rPr>
-      <w:rFonts w:ascii="Arial" w:hAnsi="Arial"/>
-      <w:b/>
-    </w:rPr>
-  </w:style>
-  <w:style w:type="character" w:default="1" w:styleId="DefaultParagraphFont">
-    <w:name w:val="Default Paragraph Font"/>
-    <w:uiPriority w:val="1"/>
-    <w:semiHidden/>
-    <w:unhideWhenUsed/>
-  </w:style>
-  <w:style w:type="table" w:default="1" w:styleId="TableNormal">
-    <w:name w:val="Normal Table"/>
-    <w:uiPriority w:val="99"/>
-    <w:semiHidden/>
-    <w:unhideWhenUsed/>
-    <w:tblPr>
-      <w:tblInd w:w="0" w:type="dxa"/>
-      <w:tblCellMar>
-        <w:top w:w="0" w:type="dxa"/>
-        <w:left w:w="108" w:type="dxa"/>
-        <w:bottom w:w="0" w:type="dxa"/>
-        <w:right w:w="108" w:type="dxa"/>
-      </w:tblCellMar>
-    </w:tblPr>
-  </w:style>
-  <w:style w:type="numbering" w:default="1" w:styleId="NoList">
-    <w:name w:val="No List"/>
-    <w:uiPriority w:val="99"/>
-    <w:semiHidden/>
-    <w:unhideWhenUsed/>
-  </w:style>
-  <w:style w:type="paragraph" w:styleId="Header">
-    <w:name w:val="header"/>
-    <w:basedOn w:val="Normal"/>
-    <w:rsid w:val="00F83140"/>
-    <w:pPr>
-      <w:tabs>
-        <w:tab w:val="center" w:pos="4320"/>
-        <w:tab w:val="right" w:pos="8640"/>
-      </w:tabs>
-    </w:pPr>
-  </w:style>
-  <w:style w:type="paragraph" w:styleId="Footer">
-    <w:name w:val="footer"/>
-    <w:basedOn w:val="Normal"/>
-    <w:rsid w:val="00F83140"/>
-    <w:pPr>
-      <w:tabs>
-        <w:tab w:val="center" w:pos="4320"/>
-        <w:tab w:val="right" w:pos="8640"/>
-      </w:tabs>
-    </w:pPr>
-  </w:style>
-  <w:style w:type="character" w:styleId="PageNumber">
-    <w:name w:val="page number"/>
-    <w:basedOn w:val="DefaultParagraphFont"/>
-    <w:rsid w:val="00F83140"/>
-  </w:style>
-  <w:style w:type="paragraph" w:styleId="BalloonText">
-    <w:name w:val="Balloon Text"/>
-    <w:basedOn w:val="Normal"/>
-    <w:link w:val="BalloonTextChar"/>
-    <w:uiPriority w:val="99"/>
-    <w:semiHidden/>
-    <w:unhideWhenUsed/>
-    <w:rsid w:val="008E2336"/>
-    <w:rPr>
-      <w:rFonts w:ascii="Tahoma" w:hAnsi="Tahoma" w:cs="Tahoma"/>
-      <w:sz w:val="16"/>
-      <w:szCs w:val="16"/>
-    </w:rPr>
-  </w:style>
-  <w:style w:type="character" w:customStyle="1" w:styleId="BalloonTextChar">
-    <w:name w:val="Balloon Text Char"/>
-    <w:link w:val="BalloonText"/>
-    <w:uiPriority w:val="99"/>
-    <w:semiHidden/>
-    <w:rsid w:val="008E2336"/>
-    <w:rPr>
-      <w:rFonts w:ascii="Tahoma" w:hAnsi="Tahoma" w:cs="Tahoma"/>
-      <w:sz w:val="16"/>
-      <w:szCs w:val="16"/>
-    </w:rPr>
-  </w:style>
-  <w:style w:type="paragraph" w:styleId="ListParagraph">
-    <w:name w:val="List Paragraph"/>
-    <w:basedOn w:val="Normal"/>
-    <w:uiPriority w:val="34"/>
-    <w:qFormat/>
-    <w:rsid w:val="007454DD"/>
-    <w:pPr>
-      <w:ind w:left="720"/>
-      <w:contextualSpacing/>
-    </w:pPr>
-  </w:style>
-</w:styles>
-</file>
-
-<file path=word/stylesWithEffects.xml><?xml version="1.0" encoding="utf-8"?>
-<w:styles xmlns:wpc="http://schemas.microsoft.com/office/word/2010/wordprocessingCanvas" xmlns:mc="http://schemas.openxmlformats.org/markup-compatibility/2006" xmlns:o="urn:schemas-microsoft-com:office:office" xmlns:r="http://schemas.openxmlformats.org/officeDocument/2006/relationships" xmlns:m="http://schemas.openxmlformats.org/officeDocument/2006/math" xmlns:v="urn:schemas-microsoft-com:vml" xmlns:wp14="http://schemas.microsoft.com/office/word/2010/wordprocessingDrawing" xmlns:wp="http://schemas.openxmlformats.org/drawingml/2006/wordprocessingDrawing" xmlns:w10="urn:schemas-microsoft-com:office:word" xmlns:w="http://schemas.openxmlformats.org/wordprocessingml/2006/main" xmlns:w14="http://schemas.microsoft.com/office/word/2010/wordml" xmlns:wpg="http://schemas.microsoft.com/office/word/2010/wordprocessingGroup" xmlns:wpi="http://schemas.microsoft.com/office/word/2010/wordprocessingInk" xmlns:wne="http://schemas.microsoft.com/office/word/2006/wordml" xmlns:wps="http://schemas.microsoft.com/office/word/2010/wordprocessingShape" mc:Ignorable="w14 wp14">
-  <w:docDefaults>
-    <w:rPrDefault>
-      <w:rPr>
-        <w:rFonts w:ascii="Times New Roman" w:eastAsia="Times New Roman" w:hAnsi="Times New Roman" w:cs="Times New Roman"/>
-        <w:lang w:val="en-US" w:eastAsia="en-US" w:bidi="ar-SA"/>
-      </w:rPr>
-    </w:rPrDefault>
-    <w:pPrDefault/>
-  </w:docDefaults>
-  <w:latentStyles w:defLockedState="0" w:defUIPriority="99" w:defSemiHidden="1" w:defUnhideWhenUsed="1" w:defQFormat="0" w:count="267">
-    <w:lsdException w:name="Normal" w:semiHidden="0" w:uiPriority="0" w:unhideWhenUsed="0" w:qFormat="1"/>
-    <w:lsdException w:name="heading 1" w:semiHidden="0" w:uiPriority="9" w:unhideWhenUsed="0" w:qFormat="1"/>
-    <w:lsdException w:name="heading 2" w:semiHidden="0" w:uiPriority="9" w:unhideWhenUsed="0" w:qFormat="1"/>
-    <w:lsdException w:name="heading 3" w:semiHidden="0" w:uiPriority="9" w:unhideWhenUsed="0" w:qFormat="1"/>
-    <w:lsdException w:name="heading 4" w:uiPriority="9" w:qFormat="1"/>
-    <w:lsdException w:name="heading 5" w:uiPriority="9" w:qFormat="1"/>
-    <w:lsdException w:name="heading 6" w:uiPriority="9" w:qFormat="1"/>
-    <w:lsdException w:name="heading 7" w:uiPriority="9" w:qFormat="1"/>
-    <w:lsdException w:name="heading 8" w:uiPriority="9" w:qFormat="1"/>
-    <w:lsdException w:name="heading 9" w:uiPriority="9" w:qFormat="1"/>
-    <w:lsdException w:name="toc 1" w:uiPriority="39"/>
-    <w:lsdException w:name="toc 2" w:uiPriority="39"/>
-    <w:lsdException w:name="toc 3" w:uiPriority="39"/>
-    <w:lsdException w:name="toc 4" w:uiPriority="39"/>
-    <w:lsdException w:name="toc 5" w:uiPriority="39"/>
-    <w:lsdException w:name="toc 6" w:uiPriority="39"/>
-    <w:lsdException w:name="toc 7" w:uiPriority="39"/>
-    <w:lsdException w:name="toc 8" w:uiPriority="39"/>
-    <w:lsdException w:name="toc 9" w:uiPriority="39"/>
-    <w:lsdException w:name="caption" w:uiPriority="35" w:qFormat="1"/>
-    <w:lsdException w:name="Title" w:semiHidden="0" w:uiPriority="10" w:unhideWhenUsed="0" w:qFormat="1"/>
-    <w:lsdException w:name="Default Paragraph Font" w:uiPriority="1"/>
-    <w:lsdException w:name="Subtitle" w:semiHidden="0" w:uiPriority="11" w:unhideWhenUsed="0" w:qFormat="1"/>
-    <w:lsdException w:name="Strong" w:semiHidden="0" w:uiPriority="22" w:unhideWhenUsed="0" w:qFormat="1"/>
-    <w:lsdException w:name="Emphasis" w:semiHidden="0" w:uiPriority="20" w:unhideWhenUsed="0" w:qFormat="1"/>
-    <w:lsdException w:name="Table Grid" w:semiHidden="0" w:uiPriority="59" w:unhideWhenUsed="0"/>
-    <w:lsdException w:name="Placeholder Text" w:unhideWhenUsed="0"/>
-    <w:lsdException w:name="No Spacing" w:semiHidden="0" w:uiPriority="1" w:unhideWhenUsed="0" w:qFormat="1"/>
-    <w:lsdException w:name="Light Shading" w:semiHidden="0" w:uiPriority="60" w:unhideWhenUsed="0"/>
-    <w:lsdException w:name="Light List" w:semiHidden="0" w:uiPriority="61" w:unhideWhenUsed="0"/>
-    <w:lsdException w:name="Light Grid" w:semiHidden="0" w:uiPriority="62" w:unhideWhenUsed="0"/>
-    <w:lsdException w:name="Medium Shading 1" w:semiHidden="0" w:uiPriority="63" w:unhideWhenUsed="0"/>
-    <w:lsdException w:name="Medium Shading 2" w:semiHidden="0" w:uiPriority="64" w:unhideWhenUsed="0"/>
-    <w:lsdException w:name="Medium List 1" w:semiHidden="0" w:uiPriority="65" w:unhideWhenUsed="0"/>
-    <w:lsdException w:name="Medium List 2" w:semiHidden="0" w:uiPriority="66" w:unhideWhenUsed="0"/>
-    <w:lsdException w:name="Medium Grid 1" w:semiHidden="0" w:uiPriority="67" w:unhideWhenUsed="0"/>
-    <w:lsdException w:name="Medium Grid 2" w:semiHidden="0" w:uiPriority="68" w:unhideWhenUsed="0"/>
-    <w:lsdException w:name="Medium Grid 3" w:semiHidden="0" w:uiPriority="69" w:unhideWhenUsed="0"/>
-    <w:lsdException w:name="Dark List" w:semiHidden="0" w:uiPriority="70" w:unhideWhenUsed="0"/>
-    <w:lsdException w:name="Colorful Shading" w:semiHidden="0" w:uiPriority="71" w:unhideWhenUsed="0"/>
-    <w:lsdException w:name="Colorful List" w:semiHidden="0" w:uiPriority="72" w:unhideWhenUsed="0"/>
-    <w:lsdException w:name="Colorful Grid" w:semiHidden="0" w:uiPriority="73" w:unhideWhenUsed="0"/>
-    <w:lsdException w:name="Light Shading Accent 1" w:semiHidden="0" w:uiPriority="60" w:unhideWhenUsed="0"/>
-    <w:lsdException w:name="Light List Accent 1" w:semiHidden="0" w:uiPriority="61" w:unhideWhenUsed="0"/>
-    <w:lsdException w:name="Light Grid Accent 1" w:semiHidden="0" w:uiPriority="62" w:unhideWhenUsed="0"/>
-    <w:lsdException w:name="Medium Shading 1 Accent 1" w:semiHidden="0" w:uiPriority="63" w:unhideWhenUsed="0"/>
-    <w:lsdException w:name="Medium Shading 2 Accent 1" w:semiHidden="0" w:uiPriority="64" w:unhideWhenUsed="0"/>
-    <w:lsdException w:name="Medium List 1 Accent 1" w:semiHidden="0" w:uiPriority="65" w:unhideWhenUsed="0"/>
-    <w:lsdException w:name="Revision" w:unhideWhenUsed="0"/>
-    <w:lsdException w:name="List Paragraph" w:semiHidden="0" w:uiPriority="34" w:unhideWhenUsed="0" w:qFormat="1"/>
-    <w:lsdException w:name="Quote" w:semiHidden="0" w:uiPriority="29" w:unhideWhenUsed="0" w:qFormat="1"/>
-    <w:lsdException w:name="Intense Quote" w:semiHidden="0" w:uiPriority="30" w:unhideWhenUsed="0" w:qFormat="1"/>
-    <w:lsdException w:name="Medium List 2 Accent 1" w:semiHidden="0" w:uiPriority="66" w:unhideWhenUsed="0"/>
-    <w:lsdException w:name="Medium Grid 1 Accent 1" w:semiHidden="0" w:uiPriority="67" w:unhideWhenUsed="0"/>
-    <w:lsdException w:name="Medium Grid 2 Accent 1" w:semiHidden="0" w:uiPriority="68" w:unhideWhenUsed="0"/>
-    <w:lsdException w:name="Medium Grid 3 Accent 1" w:semiHidden="0" w:uiPriority="69" w:unhideWhenUsed="0"/>
-    <w:lsdException w:name="Dark List Accent 1" w:semiHidden="0" w:uiPriority="70" w:unhideWhenUsed="0"/>
-    <w:lsdException w:name="Colorful Shading Accent 1" w:semiHidden="0" w:uiPriority="71" w:unhideWhenUsed="0"/>
-    <w:lsdException w:name="Colorful List Accent 1" w:semiHidden="0" w:uiPriority="72" w:unhideWhenUsed="0"/>
-    <w:lsdException w:name="Colorful Grid Accent 1" w:semiHidden="0" w:uiPriority="73" w:unhideWhenUsed="0"/>
-    <w:lsdException w:name="Light Shading Accent 2" w:semiHidden="0" w:uiPriority="60" w:unhideWhenUsed="0"/>
-    <w:lsdException w:name="Light List Accent 2" w:semiHidden="0" w:uiPriority="61" w:unhideWhenUsed="0"/>
-    <w:lsdException w:name="Light Grid Accent 2" w:semiHidden="0" w:uiPriority="62" w:unhideWhenUsed="0"/>
-    <w:lsdException w:name="Medium Shading 1 Accent 2" w:semiHidden="0" w:uiPriority="63" w:unhideWhenUsed="0"/>
-    <w:lsdException w:name="Medium Shading 2 Accent 2" w:semiHidden="0" w:uiPriority="64" w:unhideWhenUsed="0"/>
-    <w:lsdException w:name="Medium List 1 Accent 2" w:semiHidden="0" w:uiPriority="65" w:unhideWhenUsed="0"/>
-    <w:lsdException w:name="Medium List 2 Accent 2" w:semiHidden="0" w:uiPriority="66" w:unhideWhenUsed="0"/>
-    <w:lsdException w:name="Medium Grid 1 Accent 2" w:semiHidden="0" w:uiPriority="67" w:unhideWhenUsed="0"/>
-    <w:lsdException w:name="Medium Grid 2 Accent 2" w:semiHidden="0" w:uiPriority="68" w:unhideWhenUsed="0"/>
-    <w:lsdException w:name="Medium Grid 3 Accent 2" w:semiHidden="0" w:uiPriority="69" w:unhideWhenUsed="0"/>
-    <w:lsdException w:name="Dark List Accent 2" w:semiHidden="0" w:uiPriority="70" w:unhideWhenUsed="0"/>
-    <w:lsdException w:name="Colorful Shading Accent 2" w:semiHidden="0" w:uiPriority="71" w:unhideWhenUsed="0"/>
-    <w:lsdException w:name="Colorful List Accent 2" w:semiHidden="0" w:uiPriority="72" w:unhideWhenUsed="0"/>
-    <w:lsdException w:name="Colorful Grid Accent 2" w:semiHidden="0" w:uiPriority="73" w:unhideWhenUsed="0"/>
-    <w:lsdException w:name="Light Shading Accent 3" w:semiHidden="0" w:uiPriority="60" w:unhideWhenUsed="0"/>
-    <w:lsdException w:name="Light List Accent 3" w:semiHidden="0" w:uiPriority="61" w:unhideWhenUsed="0"/>
-    <w:lsdException w:name="Light Grid Accent 3" w:semiHidden="0" w:uiPriority="62" w:unhideWhenUsed="0"/>
-    <w:lsdException w:name="Medium Shading 1 Accent 3" w:semiHidden="0" w:uiPriority="63" w:unhideWhenUsed="0"/>
-    <w:lsdException w:name="Medium Shading 2 Accent 3" w:semiHidden="0" w:uiPriority="64" w:unhideWhenUsed="0"/>
-    <w:lsdException w:name="Medium List 1 Accent 3" w:semiHidden="0" w:uiPriority="65" w:unhideWhenUsed="0"/>
-    <w:lsdException w:name="Medium List 2 Accent 3" w:semiHidden="0" w:uiPriority="66" w:unhideWhenUsed="0"/>
-    <w:lsdException w:name="Medium Grid 1 Accent 3" w:semiHidden="0" w:uiPriority="67" w:unhideWhenUsed="0"/>
-    <w:lsdException w:name="Medium Grid 2 Accent 3" w:semiHidden="0" w:uiPriority="68" w:unhideWhenUsed="0"/>
-    <w:lsdException w:name="Medium Grid 3 Accent 3" w:semiHidden="0" w:uiPriority="69" w:unhideWhenUsed="0"/>
-    <w:lsdException w:name="Dark List Accent 3" w:semiHidden="0" w:uiPriority="70" w:unhideWhenUsed="0"/>
-    <w:lsdException w:name="Colorful Shading Accent 3" w:semiHidden="0" w:uiPriority="71" w:unhideWhenUsed="0"/>
-    <w:lsdException w:name="Colorful List Accent 3" w:semiHidden="0" w:uiPriority="72" w:unhideWhenUsed="0"/>
-    <w:lsdException w:name="Colorful Grid Accent 3" w:semiHidden="0" w:uiPriority="73" w:unhideWhenUsed="0"/>
-    <w:lsdException w:name="Light Shading Accent 4" w:semiHidden="0" w:uiPriority="60" w:unhideWhenUsed="0"/>
-    <w:lsdException w:name="Light List Accent 4" w:semiHidden="0" w:uiPriority="61" w:unhideWhenUsed="0"/>
-    <w:lsdException w:name="Light Grid Accent 4" w:semiHidden="0" w:uiPriority="62" w:unhideWhenUsed="0"/>
-    <w:lsdException w:name="Medium Shading 1 Accent 4" w:semiHidden="0" w:uiPriority="63" w:unhideWhenUsed="0"/>
-    <w:lsdException w:name="Medium Shading 2 Accent 4" w:semiHidden="0" w:uiPriority="64" w:unhideWhenUsed="0"/>
-    <w:lsdException w:name="Medium List 1 Accent 4" w:semiHidden="0" w:uiPriority="65" w:unhideWhenUsed="0"/>
-    <w:lsdException w:name="Medium List 2 Accent 4" w:semiHidden="0" w:uiPriority="66" w:unhideWhenUsed="0"/>
-    <w:lsdException w:name="Medium Grid 1 Accent 4" w:semiHidden="0" w:uiPriority="67" w:unhideWhenUsed="0"/>
-    <w:lsdException w:name="Medium Grid 2 Accent 4" w:semiHidden="0" w:uiPriority="68" w:unhideWhenUsed="0"/>
-    <w:lsdException w:name="Medium Grid 3 Accent 4" w:semiHidden="0" w:uiPriority="69" w:unhideWhenUsed="0"/>
-    <w:lsdException w:name="Dark List Accent 4" w:semiHidden="0" w:uiPriority="70" w:unhideWhenUsed="0"/>
-    <w:lsdException w:name="Colorful Shading Accent 4" w:semiHidden="0" w:uiPriority="71" w:unhideWhenUsed="0"/>
-    <w:lsdException w:name="Colorful List Accent 4" w:semiHidden="0" w:uiPriority="72" w:unhideWhenUsed="0"/>
-    <w:lsdException w:name="Colorful Grid Accent 4" w:semiHidden="0" w:uiPriority="73" w:unhideWhenUsed="0"/>
-    <w:lsdException w:name="Light Shading Accent 5" w:semiHidden="0" w:uiPriority="60" w:unhideWhenUsed="0"/>
-    <w:lsdException w:name="Light List Accent 5" w:semiHidden="0" w:uiPriority="61" w:unhideWhenUsed="0"/>
-    <w:lsdException w:name="Light Grid Accent 5" w:semiHidden="0" w:uiPriority="62" w:unhideWhenUsed="0"/>
-    <w:lsdException w:name="Medium Shading 1 Accent 5" w:semiHidden="0" w:uiPriority="63" w:unhideWhenUsed="0"/>
-    <w:lsdException w:name="Medium Shading 2 Accent 5" w:semiHidden="0" w:uiPriority="64" w:unhideWhenUsed="0"/>
-    <w:lsdException w:name="Medium List 1 Accent 5" w:semiHidden="0" w:uiPriority="65" w:unhideWhenUsed="0"/>
-    <w:lsdException w:name="Medium List 2 Accent 5" w:semiHidden="0" w:uiPriority="66" w:unhideWhenUsed="0"/>
-    <w:lsdException w:name="Medium Grid 1 Accent 5" w:semiHidden="0" w:uiPriority="67" w:unhideWhenUsed="0"/>
-    <w:lsdException w:name="Medium Grid 2 Accent 5" w:semiHidden="0" w:uiPriority="68" w:unhideWhenUsed="0"/>
-    <w:lsdException w:name="Medium Grid 3 Accent 5" w:semiHidden="0" w:uiPriority="69" w:unhideWhenUsed="0"/>
-    <w:lsdException w:name="Dark List Accent 5" w:semiHidden="0" w:uiPriority="70" w:unhideWhenUsed="0"/>
-    <w:lsdException w:name="Colorful Shading Accent 5" w:semiHidden="0" w:uiPriority="71" w:unhideWhenUsed="0"/>
-    <w:lsdException w:name="Colorful List Accent 5" w:semiHidden="0" w:uiPriority="72" w:unhideWhenUsed="0"/>
-    <w:lsdException w:name="Colorful Grid Accent 5" w:semiHidden="0" w:uiPriority="73" w:unhideWhenUsed="0"/>
-    <w:lsdException w:name="Light Shading Accent 6" w:semiHidden="0" w:uiPriority="60" w:unhideWhenUsed="0"/>
-    <w:lsdException w:name="Light List Accent 6" w:semiHidden="0" w:uiPriority="61" w:unhideWhenUsed="0"/>
-    <w:lsdException w:name="Light Grid Accent 6" w:semiHidden="0" w:uiPriority="62" w:unhideWhenUsed="0"/>
-    <w:lsdException w:name="Medium Shading 1 Accent 6" w:semiHidden="0" w:uiPriority="63" w:unhideWhenUsed="0"/>
-    <w:lsdException w:name="Medium Shading 2 Accent 6" w:semiHidden="0" w:uiPriority="64" w:unhideWhenUsed="0"/>
-    <w:lsdException w:name="Medium List 1 Accent 6" w:semiHidden="0" w:uiPriority="65" w:unhideWhenUsed="0"/>
-    <w:lsdException w:name="Medium List 2 Accent 6" w:semiHidden="0" w:uiPriority="66" w:unhideWhenUsed="0"/>
-    <w:lsdException w:name="Medium Grid 1 Accent 6" w:semiHidden="0" w:uiPriority="67" w:unhideWhenUsed="0"/>
-    <w:lsdException w:name="Medium Grid 2 Accent 6" w:semiHidden="0" w:uiPriority="68" w:unhideWhenUsed="0"/>
-    <w:lsdException w:name="Medium Grid 3 Accent 6" w:semiHidden="0" w:uiPriority="69" w:unhideWhenUsed="0"/>
-    <w:lsdException w:name="Dark List Accent 6" w:semiHidden="0" w:uiPriority="70" w:unhideWhenUsed="0"/>
-    <w:lsdException w:name="Colorful Shading Accent 6" w:semiHidden="0" w:uiPriority="71" w:unhideWhenUsed="0"/>
-    <w:lsdException w:name="Colorful List Accent 6" w:semiHidden="0" w:uiPriority="72" w:unhideWhenUsed="0"/>
-    <w:lsdException w:name="Colorful Grid Accent 6" w:semiHidden="0" w:uiPriority="73" w:unhideWhenUsed="0"/>
-    <w:lsdException w:name="Subtle Emphasis" w:semiHidden="0" w:uiPriority="19" w:unhideWhenUsed="0" w:qFormat="1"/>
-    <w:lsdException w:name="Intense Emphasis" w:semiHidden="0" w:uiPriority="21" w:unhideWhenUsed="0" w:qFormat="1"/>
-    <w:lsdException w:name="Subtle Reference" w:semiHidden="0" w:uiPriority="31" w:unhideWhenUsed="0" w:qFormat="1"/>
-    <w:lsdException w:name="Intense Reference" w:semiHidden="0" w:uiPriority="32" w:unhideWhenUsed="0" w:qFormat="1"/>
-    <w:lsdException w:name="Book Title" w:semiHidden="0" w:uiPriority="33" w:unhideWhenUsed="0" w:qFormat="1"/>
-    <w:lsdException w:name="Bibliography" w:uiPriority="37"/>
-    <w:lsdException w:name="TOC Heading" w:uiPriority="39" w:qFormat="1"/>
+  <w:latentStyles w:defLockedState="0" w:defUIPriority="99" w:defSemiHidden="0" w:defUnhideWhenUsed="0" w:defQFormat="0" w:count="376">
+    <w:lsdException w:name="Normal" w:uiPriority="0" w:qFormat="1"/>
+    <w:lsdException w:name="heading 1" w:uiPriority="9" w:qFormat="1"/>
+    <w:lsdException w:name="heading 2" w:uiPriority="9" w:qFormat="1"/>
+    <w:lsdException w:name="heading 3" w:uiPriority="9" w:qFormat="1"/>
+    <w:lsdException w:name="heading 4" w:semiHidden="1" w:uiPriority="9" w:unhideWhenUsed="1" w:qFormat="1"/>
+    <w:lsdException w:name="heading 5" w:semiHidden="1" w:uiPriority="9" w:unhideWhenUsed="1" w:qFormat="1"/>
+    <w:lsdException w:name="heading 6" w:semiHidden="1" w:uiPriority="9" w:unhideWhenUsed="1" w:qFormat="1"/>
+    <w:lsdException w:name="heading 7" w:semiHidden="1" w:uiPriority="9" w:unhideWhenUsed="1" w:qFormat="1"/>
+    <w:lsdException w:name="heading 8" w:semiHidden="1" w:uiPriority="9" w:unhideWhenUsed="1" w:qFormat="1"/>
+    <w:lsdException w:name="heading 9" w:semiHidden="1" w:uiPriority="9" w:unhideWhenUsed="1" w:qFormat="1"/>
+    <w:lsdException w:name="index 1" w:semiHidden="1" w:unhideWhenUsed="1"/>
+    <w:lsdException w:name="index 2" w:semiHidden="1" w:unhideWhenUsed="1"/>
+    <w:lsdException w:name="index 3" w:semiHidden="1" w:unhideWhenUsed="1"/>
+    <w:lsdException w:name="index 4" w:semiHidden="1" w:unhideWhenUsed="1"/>
+    <w:lsdException w:name="index 5" w:semiHidden="1" w:unhideWhenUsed="1"/>
+    <w:lsdException w:name="index 6" w:semiHidden="1" w:unhideWhenUsed="1"/>
+    <w:lsdException w:name="index 7" w:semiHidden="1" w:unhideWhenUsed="1"/>
+    <w:lsdException w:name="index 8" w:semiHidden="1" w:unhideWhenUsed="1"/>
+    <w:lsdException w:name="index 9" w:semiHidden="1" w:unhideWhenUsed="1"/>
+    <w:lsdException w:name="toc 1" w:semiHidden="1" w:uiPriority="39" w:unhideWhenUsed="1"/>
+    <w:lsdException w:name="toc 2" w:semiHidden="1" w:uiPriority="39" w:unhideWhenUsed="1"/>
+    <w:lsdException w:name="toc 3" w:semiHidden="1" w:uiPriority="39" w:unhideWhenUsed="1"/>
+    <w:lsdException w:name="toc 4" w:semiHidden="1" w:uiPriority="39" w:unhideWhenUsed="1"/>
+    <w:lsdException w:name="toc 5" w:semiHidden="1" w:uiPriority="39" w:unhideWhenUsed="1"/>
+    <w:lsdException w:name="toc 6" w:semiHidden="1" w:uiPriority="39" w:unhideWhenUsed="1"/>
+    <w:lsdException w:name="toc 7" w:semiHidden="1" w:uiPriority="39" w:unhideWhenUsed="1"/>
+    <w:lsdException w:name="toc 8" w:semiHidden="1" w:uiPriority="39" w:unhideWhenUsed="1"/>
+    <w:lsdException w:name="toc 9" w:semiHidden="1" w:uiPriority="39" w:unhideWhenUsed="1"/>
+    <w:lsdException w:name="Normal Indent" w:semiHidden="1" w:unhideWhenUsed="1"/>
+    <w:lsdException w:name="footnote text" w:semiHidden="1" w:unhideWhenUsed="1"/>
+    <w:lsdException w:name="annotation text" w:semiHidden="1" w:unhideWhenUsed="1"/>
+    <w:lsdException w:name="header" w:semiHidden="1" w:unhideWhenUsed="1"/>
+    <w:lsdException w:name="footer" w:semiHidden="1" w:unhideWhenUsed="1"/>
+    <w:lsdException w:name="index heading" w:semiHidden="1" w:unhideWhenUsed="1"/>
+    <w:lsdException w:name="caption" w:semiHidden="1" w:uiPriority="35" w:unhideWhenUsed="1" w:qFormat="1"/>
+    <w:lsdException w:name="table of figures" w:semiHidden="1" w:unhideWhenUsed="1"/>
+    <w:lsdException w:name="envelope address" w:semiHidden="1" w:unhideWhenUsed="1"/>
+    <w:lsdException w:name="envelope return" w:semiHidden="1" w:unhideWhenUsed="1"/>
+    <w:lsdException w:name="footnote reference" w:semiHidden="1" w:unhideWhenUsed="1"/>
+    <w:lsdException w:name="annotation reference" w:semiHidden="1" w:unhideWhenUsed="1"/>
+    <w:lsdException w:name="line number" w:semiHidden="1" w:unhideWhenUsed="1"/>
+    <w:lsdException w:name="page number" w:semiHidden="1" w:unhideWhenUsed="1"/>
+    <w:lsdException w:name="endnote reference" w:semiHidden="1" w:unhideWhenUsed="1"/>
+    <w:lsdException w:name="endnote text" w:semiHidden="1" w:unhideWhenUsed="1"/>
+    <w:lsdException w:name="table of authorities" w:semiHidden="1" w:unhideWhenUsed="1"/>
+    <w:lsdException w:name="macro" w:semiHidden="1" w:unhideWhenUsed="1"/>
+    <w:lsdException w:name="toa heading" w:semiHidden="1" w:unhideWhenUsed="1"/>
+    <w:lsdException w:name="List" w:semiHidden="1" w:unhideWhenUsed="1"/>
+    <w:lsdException w:name="List Bullet" w:semiHidden="1" w:unhideWhenUsed="1"/>
+    <w:lsdException w:name="List Number" w:semiHidden="1" w:unhideWhenUsed="1"/>
+    <w:lsdException w:name="List 2" w:semiHidden="1" w:unhideWhenUsed="1"/>
+    <w:lsdException w:name="List 3" w:semiHidden="1" w:unhideWhenUsed="1"/>
+    <w:lsdException w:name="List 4" w:semiHidden="1" w:unhideWhenUsed="1"/>
+    <w:lsdException w:name="List 5" w:semiHidden="1" w:unhideWhenUsed="1"/>
+    <w:lsdException w:name="List Bullet 2" w:semiHidden="1" w:unhideWhenUsed="1"/>
+    <w:lsdException w:name="List Bullet 3" w:semiHidden="1" w:unhideWhenUsed="1"/>
+    <w:lsdException w:name="List Bullet 4" w:semiHidden="1" w:unhideWhenUsed="1"/>
+    <w:lsdException w:name="List Bullet 5" w:semiHidden="1" w:unhideWhenUsed="1"/>
+    <w:lsdException w:name="List Number 2" w:semiHidden="1" w:unhideWhenUsed="1"/>
+    <w:lsdException w:name="List Number 3" w:semiHidden="1" w:unhideWhenUsed="1"/>
+    <w:lsdException w:name="List Number 4" w:semiHidden="1" w:unhideWhenUsed="1"/>
+    <w:lsdException w:name="List Number 5" w:semiHidden="1" w:unhideWhenUsed="1"/>
+    <w:lsdException w:name="Title" w:uiPriority="10" w:qFormat="1"/>
+    <w:lsdException w:name="Closing" w:semiHidden="1" w:unhideWhenUsed="1"/>
+    <w:lsdException w:name="Signature" w:semiHidden="1" w:unhideWhenUsed="1"/>
+    <w:lsdException w:name="Default Paragraph Font" w:semiHidden="1" w:uiPriority="1" w:unhideWhenUsed="1"/>
+    <w:lsdException w:name="Body Text" w:semiHidden="1" w:unhideWhenUsed="1"/>
+    <w:lsdException w:name="Body Text Indent" w:semiHidden="1" w:unhideWhenUsed="1"/>
+    <w:lsdException w:name="List Continue" w:semiHidden="1" w:unhideWhenUsed="1"/>
+    <w:lsdException w:name="List Continue 2" w:semiHidden="1" w:unhideWhenUsed="1"/>
+    <w:lsdException w:name="List Continue 3" w:semiHidden="1" w:unhideWhenUsed="1"/>
+    <w:lsdException w:name="List Continue 4" w:semiHidden="1" w:unhideWhenUsed="1"/>
+    <w:lsdException w:name="List Continue 5" w:semiHidden="1" w:unhideWhenUsed="1"/>
+    <w:lsdException w:name="Message Header" w:semiHidden="1" w:unhideWhenUsed="1"/>
+    <w:lsdException w:name="Subtitle" w:uiPriority="11" w:qFormat="1"/>
+    <w:lsdException w:name="Salutation" w:semiHidden="1" w:unhideWhenUsed="1"/>
+    <w:lsdException w:name="Date" w:semiHidden="1" w:unhideWhenUsed="1"/>
+    <w:lsdException w:name="Body Text First Indent" w:semiHidden="1" w:unhideWhenUsed="1"/>
+    <w:lsdException w:name="Body Text First Indent 2" w:semiHidden="1" w:unhideWhenUsed="1"/>
+    <w:lsdException w:name="Note Heading" w:semiHidden="1" w:unhideWhenUsed="1"/>
+    <w:lsdException w:name="Body Text 2" w:semiHidden="1" w:unhideWhenUsed="1"/>
+    <w:lsdException w:name="Body Text 3" w:semiHidden="1" w:unhideWhenUsed="1"/>
+    <w:lsdException w:name="Body Text Indent 2" w:semiHidden="1" w:unhideWhenUsed="1"/>
+    <w:lsdException w:name="Body Text Indent 3" w:semiHidden="1" w:unhideWhenUsed="1"/>
+    <w:lsdException w:name="Block Text" w:semiHidden="1" w:unhideWhenUsed="1"/>
+    <w:lsdException w:name="Hyperlink" w:semiHidden="1" w:unhideWhenUsed="1"/>
+    <w:lsdException w:name="FollowedHyperlink" w:semiHidden="1" w:unhideWhenUsed="1"/>
+    <w:lsdException w:name="Strong" w:uiPriority="22" w:qFormat="1"/>
+    <w:lsdException w:name="Emphasis" w:uiPriority="20" w:qFormat="1"/>
+    <w:lsdException w:name="Document Map" w:semiHidden="1" w:unhideWhenUsed="1"/>
+    <w:lsdException w:name="Plain Text" w:semiHidden="1" w:unhideWhenUsed="1"/>
+    <w:lsdException w:name="E-mail Signature" w:semiHidden="1" w:unhideWhenUsed="1"/>
+    <w:lsdException w:name="HTML Top of Form" w:semiHidden="1" w:unhideWhenUsed="1"/>
+    <w:lsdException w:name="HTML Bottom of Form" w:semiHidden="1" w:unhideWhenUsed="1"/>
+    <w:lsdException w:name="Normal (Web)" w:semiHidden="1" w:unhideWhenUsed="1"/>
+    <w:lsdException w:name="HTML Acronym" w:semiHidden="1" w:unhideWhenUsed="1"/>
+    <w:lsdException w:name="HTML Address" w:semiHidden="1" w:unhideWhenUsed="1"/>
+    <w:lsdException w:name="HTML Cite" w:semiHidden="1" w:unhideWhenUsed="1"/>
+    <w:lsdException w:name="HTML Code" w:semiHidden="1" w:unhideWhenUsed="1"/>
+    <w:lsdException w:name="HTML Definition" w:semiHidden="1" w:unhideWhenUsed="1"/>
+    <w:lsdException w:name="HTML Keyboard" w:semiHidden="1" w:unhideWhenUsed="1"/>
+    <w:lsdException w:name="HTML Preformatted" w:semiHidden="1" w:unhideWhenUsed="1"/>
+    <w:lsdException w:name="HTML Sample" w:semiHidden="1" w:unhideWhenUsed="1"/>
+    <w:lsdException w:name="HTML Typewriter" w:semiHidden="1" w:unhideWhenUsed="1"/>
+    <w:lsdException w:name="HTML Variable" w:semiHidden="1" w:unhideWhenUsed="1"/>
+    <w:lsdException w:name="Normal Table" w:semiHidden="1" w:unhideWhenUsed="1"/>
+    <w:lsdException w:name="annotation subject" w:semiHidden="1" w:unhideWhenUsed="1"/>
+    <w:lsdException w:name="No List" w:semiHidden="1" w:unhideWhenUsed="1"/>
+    <w:lsdException w:name="Outline List 1" w:semiHidden="1" w:unhideWhenUsed="1"/>
+    <w:lsdException w:name="Outline List 2" w:semiHidden="1" w:unhideWhenUsed="1"/>
+    <w:lsdException w:name="Outline List 3" w:semiHidden="1" w:unhideWhenUsed="1"/>
+    <w:lsdException w:name="Table Simple 1" w:semiHidden="1" w:unhideWhenUsed="1"/>
+    <w:lsdException w:name="Table Simple 2" w:semiHidden="1" w:unhideWhenUsed="1"/>
+    <w:lsdException w:name="Table Simple 3" w:semiHidden="1" w:unhideWhenUsed="1"/>
+    <w:lsdException w:name="Table Classic 1" w:semiHidden="1" w:unhideWhenUsed="1"/>
+    <w:lsdException w:name="Table Classic 2" w:semiHidden="1" w:unhideWhenUsed="1"/>
+    <w:lsdException w:name="Table Classic 3" w:semiHidden="1" w:unhideWhenUsed="1"/>
+    <w:lsdException w:name="Table Classic 4" w:semiHidden="1" w:unhideWhenUsed="1"/>
+    <w:lsdException w:name="Table Colorful 1" w:semiHidden="1" w:unhideWhenUsed="1"/>
+    <w:lsdException w:name="Table Colorful 2" w:semiHidden="1" w:unhideWhenUsed="1"/>
+    <w:lsdException w:name="Table Colorful 3" w:semiHidden="1" w:unhideWhenUsed="1"/>
+    <w:lsdException w:name="Table Columns 1" w:semiHidden="1" w:unhideWhenUsed="1"/>
+    <w:lsdException w:name="Table Columns 2" w:semiHidden="1" w:unhideWhenUsed="1"/>
+    <w:lsdException w:name="Table Columns 3" w:semiHidden="1" w:unhideWhenUsed="1"/>
+    <w:lsdException w:name="Table Columns 4" w:semiHidden="1" w:unhideWhenUsed="1"/>
+    <w:lsdException w:name="Table Columns 5" w:semiHidden="1" w:unhideWhenUsed="1"/>
+    <w:lsdException w:name="Table Grid 1" w:semiHidden="1" w:unhideWhenUsed="1"/>
+    <w:lsdException w:name="Table Grid 2" w:semiHidden="1" w:unhideWhenUsed="1"/>
+    <w:lsdException w:name="Table Grid 3" w:semiHidden="1" w:unhideWhenUsed="1"/>
+    <w:lsdException w:name="Table Grid 4" w:semiHidden="1" w:unhideWhenUsed="1"/>
+    <w:lsdException w:name="Table Grid 5" w:semiHidden="1" w:unhideWhenUsed="1"/>
+    <w:lsdException w:name="Table Grid 6" w:semiHidden="1" w:unhideWhenUsed="1"/>
+    <w:lsdException w:name="Table Grid 7" w:semiHidden="1" w:unhideWhenUsed="1"/>
+    <w:lsdException w:name="Table Grid 8" w:semiHidden="1" w:unhideWhenUsed="1"/>
+    <w:lsdException w:name="Table List 1" w:semiHidden="1" w:unhideWhenUsed="1"/>
+    <w:lsdException w:name="Table List 2" w:semiHidden="1" w:unhideWhenUsed="1"/>
+    <w:lsdException w:name="Table List 3" w:semiHidden="1" w:unhideWhenUsed="1"/>
+    <w:lsdException w:name="Table List 4" w:semiHidden="1" w:unhideWhenUsed="1"/>
+    <w:lsdException w:name="Table List 5" w:semiHidden="1" w:unhideWhenUsed="1"/>
+    <w:lsdException w:name="Table List 6" w:semiHidden="1" w:unhideWhenUsed="1"/>
+    <w:lsdException w:name="Table List 7" w:semiHidden="1" w:unhideWhenUsed="1"/>
+    <w:lsdException w:name="Table List 8" w:semiHidden="1" w:unhideWhenUsed="1"/>
+    <w:lsdException w:name="Table 3D effects 1" w:semiHidden="1" w:unhideWhenUsed="1"/>
+    <w:lsdException w:name="Table 3D effects 2" w:semiHidden="1" w:unhideWhenUsed="1"/>
+    <w:lsdException w:name="Table 3D effects 3" w:semiHidden="1" w:unhideWhenUsed="1"/>
+    <w:lsdException w:name="Table Contemporary" w:semiHidden="1" w:unhideWhenUsed="1"/>
+    <w:lsdException w:name="Table Elegant" w:semiHidden="1" w:unhideWhenUsed="1"/>
+    <w:lsdException w:name="Table Professional" w:semiHidden="1" w:unhideWhenUsed="1"/>
+    <w:lsdException w:name="Table Subtle 1" w:semiHidden="1" w:unhideWhenUsed="1"/>
+    <w:lsdException w:name="Table Subtle 2" w:semiHidden="1" w:unhideWhenUsed="1"/>
+    <w:lsdException w:name="Table Web 1" w:semiHidden="1" w:unhideWhenUsed="1"/>
+    <w:lsdException w:name="Table Web 2" w:semiHidden="1" w:unhideWhenUsed="1"/>
+    <w:lsdException w:name="Table Web 3" w:semiHidden="1" w:unhideWhenUsed="1"/>
+    <w:lsdException w:name="Balloon Text" w:semiHidden="1" w:unhideWhenUsed="1"/>
+    <w:lsdException w:name="Table Grid" w:uiPriority="59"/>
+    <w:lsdException w:name="Table Theme" w:semiHidden="1" w:unhideWhenUsed="1"/>
+    <w:lsdException w:name="Placeholder Text" w:semiHidden="1"/>
+    <w:lsdException w:name="No Spacing" w:uiPriority="1" w:qFormat="1"/>
+    <w:lsdException w:name="Light Shading" w:uiPriority="60"/>
+    <w:lsdException w:name="Light List" w:uiPriority="61"/>
+    <w:lsdException w:name="Light Grid" w:uiPriority="62"/>
+    <w:lsdException w:name="Medium Shading 1" w:uiPriority="63"/>
+    <w:lsdException w:name="Medium Shading 2" w:uiPriority="64"/>
+    <w:lsdException w:name="Medium List 1" w:uiPriority="65"/>
+    <w:lsdException w:name="Medium List 2" w:uiPriority="66"/>
+    <w:lsdException w:name="Medium Grid 1" w:uiPriority="67"/>
+    <w:lsdException w:name="Medium Grid 2" w:uiPriority="68"/>
+    <w:lsdException w:name="Medium Grid 3" w:uiPriority="69"/>
+    <w:lsdException w:name="Dark List" w:uiPriority="70"/>
+    <w:lsdException w:name="Colorful Shading" w:uiPriority="71"/>
+    <w:lsdException w:name="Colorful List" w:uiPriority="72"/>
+    <w:lsdException w:name="Colorful Grid" w:uiPriority="73"/>
+    <w:lsdException w:name="Light Shading Accent 1" w:uiPriority="60"/>
+    <w:lsdException w:name="Light List Accent 1" w:uiPriority="61"/>
+    <w:lsdException w:name="Light Grid Accent 1" w:uiPriority="62"/>
+    <w:lsdException w:name="Medium Shading 1 Accent 1" w:uiPriority="63"/>
+    <w:lsdException w:name="Medium Shading 2 Accent 1" w:uiPriority="64"/>
+    <w:lsdException w:name="Medium List 1 Accent 1" w:uiPriority="65"/>
+    <w:lsdException w:name="Revision" w:semiHidden="1"/>
+    <w:lsdException w:name="List Paragraph" w:uiPriority="34" w:qFormat="1"/>
+    <w:lsdException w:name="Quote" w:uiPriority="29" w:qFormat="1"/>
+    <w:lsdException w:name="Intense Quote" w:uiPriority="30" w:qFormat="1"/>
+    <w:lsdException w:name="Medium List 2 Accent 1" w:uiPriority="66"/>
+    <w:lsdException w:name="Medium Grid 1 Accent 1" w:uiPriority="67"/>
+    <w:lsdException w:name="Medium Grid 2 Accent 1" w:uiPriority="68"/>
+    <w:lsdException w:name="Medium Grid 3 Accent 1" w:uiPriority="69"/>
+    <w:lsdException w:name="Dark List Accent 1" w:uiPriority="70"/>
+    <w:lsdException w:name="Colorful Shading Accent 1" w:uiPriority="71"/>
+    <w:lsdException w:name="Colorful List Accent 1" w:uiPriority="72"/>
+    <w:lsdException w:name="Colorful Grid Accent 1" w:uiPriority="73"/>
+    <w:lsdException w:name="Light Shading Accent 2" w:uiPriority="60"/>
+    <w:lsdException w:name="Light List Accent 2" w:uiPriority="61"/>
+    <w:lsdException w:name="Light Grid Accent 2" w:uiPriority="62"/>
+    <w:lsdException w:name="Medium Shading 1 Accent 2" w:uiPriority="63"/>
+    <w:lsdException w:name="Medium Shading 2 Accent 2" w:uiPriority="64"/>
+    <w:lsdException w:name="Medium List 1 Accent 2" w:uiPriority="65"/>
+    <w:lsdException w:name="Medium List 2 Accent 2" w:uiPriority="66"/>
+    <w:lsdException w:name="Medium Grid 1 Accent 2" w:uiPriority="67"/>
+    <w:lsdException w:name="Medium Grid 2 Accent 2" w:uiPriority="68"/>
+    <w:lsdException w:name="Medium Grid 3 Accent 2" w:uiPriority="69"/>
+    <w:lsdException w:name="Dark List Accent 2" w:uiPriority="70"/>
+    <w:lsdException w:name="Colorful Shading Accent 2" w:uiPriority="71"/>
+    <w:lsdException w:name="Colorful List Accent 2" w:uiPriority="72"/>
+    <w:lsdException w:name="Colorful Grid Accent 2" w:uiPriority="73"/>
+    <w:lsdException w:name="Light Shading Accent 3" w:uiPriority="60"/>
+    <w:lsdException w:name="Light List Accent 3" w:uiPriority="61"/>
+    <w:lsdException w:name="Light Grid Accent 3" w:uiPriority="62"/>
+    <w:lsdException w:name="Medium Shading 1 Accent 3" w:uiPriority="63"/>
+    <w:lsdException w:name="Medium Shading 2 Accent 3" w:uiPriority="64"/>
+    <w:lsdException w:name="Medium List 1 Accent 3" w:uiPriority="65"/>
+    <w:lsdException w:name="Medium List 2 Accent 3" w:uiPriority="66"/>
+    <w:lsdException w:name="Medium Grid 1 Accent 3" w:uiPriority="67"/>
+    <w:lsdException w:name="Medium Grid 2 Accent 3" w:uiPriority="68"/>
+    <w:lsdException w:name="Medium Grid 3 Accent 3" w:uiPriority="69"/>
+    <w:lsdException w:name="Dark List Accent 3" w:uiPriority="70"/>
+    <w:lsdException w:name="Colorful Shading Accent 3" w:uiPriority="71"/>
+    <w:lsdException w:name="Colorful List Accent 3" w:uiPriority="72"/>
+    <w:lsdException w:name="Colorful Grid Accent 3" w:uiPriority="73"/>
+    <w:lsdException w:name="Light Shading Accent 4" w:uiPriority="60"/>
+    <w:lsdException w:name="Light List Accent 4" w:uiPriority="61"/>
+    <w:lsdException w:name="Light Grid Accent 4" w:uiPriority="62"/>
+    <w:lsdException w:name="Medium Shading 1 Accent 4" w:uiPriority="63"/>
+    <w:lsdException w:name="Medium Shading 2 Accent 4" w:uiPriority="64"/>
+    <w:lsdException w:name="Medium List 1 Accent 4" w:uiPriority="65"/>
+    <w:lsdException w:name="Medium List 2 Accent 4" w:uiPriority="66"/>
+    <w:lsdException w:name="Medium Grid 1 Accent 4" w:uiPriority="67"/>
+    <w:lsdException w:name="Medium Grid 2 Accent 4" w:uiPriority="68"/>
+    <w:lsdException w:name="Medium Grid 3 Accent 4" w:uiPriority="69"/>
+    <w:lsdException w:name="Dark List Accent 4" w:uiPriority="70"/>
+    <w:lsdException w:name="Colorful Shading Accent 4" w:uiPriority="71"/>
+    <w:lsdException w:name="Colorful List Accent 4" w:uiPriority="72"/>
+    <w:lsdException w:name="Colorful Grid Accent 4" w:uiPriority="73"/>
+    <w:lsdException w:name="Light Shading Accent 5" w:uiPriority="60"/>
+    <w:lsdException w:name="Light List Accent 5" w:uiPriority="61"/>
+    <w:lsdException w:name="Light Grid Accent 5" w:uiPriority="62"/>
+    <w:lsdException w:name="Medium Shading 1 Accent 5" w:uiPriority="63"/>
+    <w:lsdException w:name="Medium Shading 2 Accent 5" w:uiPriority="64"/>
+    <w:lsdException w:name="Medium List 1 Accent 5" w:uiPriority="65"/>
+    <w:lsdException w:name="Medium List 2 Accent 5" w:uiPriority="66"/>
+    <w:lsdException w:name="Medium Grid 1 Accent 5" w:uiPriority="67"/>
+    <w:lsdException w:name="Medium Grid 2 Accent 5" w:uiPriority="68"/>
+    <w:lsdException w:name="Medium Grid 3 Accent 5" w:uiPriority="69"/>
+    <w:lsdException w:name="Dark List Accent 5" w:uiPriority="70"/>
+    <w:lsdException w:name="Colorful Shading Accent 5" w:uiPriority="71"/>
+    <w:lsdException w:name="Colorful List Accent 5" w:uiPriority="72"/>
+    <w:lsdException w:name="Colorful Grid Accent 5" w:uiPriority="73"/>
+    <w:lsdException w:name="Light Shading Accent 6" w:uiPriority="60"/>
+    <w:lsdException w:name="Light List Accent 6" w:uiPriority="61"/>
+    <w:lsdException w:name="Light Grid Accent 6" w:uiPriority="62"/>
+    <w:lsdException w:name="Medium Shading 1 Accent 6" w:uiPriority="63"/>
+    <w:lsdException w:name="Medium Shading 2 Accent 6" w:uiPriority="64"/>
+    <w:lsdException w:name="Medium List 1 Accent 6" w:uiPriority="65"/>
+    <w:lsdException w:name="Medium List 2 Accent 6" w:uiPriority="66"/>
+    <w:lsdException w:name="Medium Grid 1 Accent 6" w:uiPriority="67"/>
+    <w:lsdException w:name="Medium Grid 2 Accent 6" w:uiPriority="68"/>
+    <w:lsdException w:name="Medium Grid 3 Accent 6" w:uiPriority="69"/>
+    <w:lsdException w:name="Dark List Accent 6" w:uiPriority="70"/>
+    <w:lsdException w:name="Colorful Shading Accent 6" w:uiPriority="71"/>
+    <w:lsdException w:name="Colorful List Accent 6" w:uiPriority="72"/>
+    <w:lsdException w:name="Colorful Grid Accent 6" w:uiPriority="73"/>
+    <w:lsdException w:name="Subtle Emphasis" w:uiPriority="19" w:qFormat="1"/>
+    <w:lsdException w:name="Intense Emphasis" w:uiPriority="21" w:qFormat="1"/>
+    <w:lsdException w:name="Subtle Reference" w:uiPriority="31" w:qFormat="1"/>
+    <w:lsdException w:name="Intense Reference" w:uiPriority="32" w:qFormat="1"/>
+    <w:lsdException w:name="Book Title" w:uiPriority="33" w:qFormat="1"/>
+    <w:lsdException w:name="Bibliography" w:semiHidden="1" w:uiPriority="37" w:unhideWhenUsed="1"/>
+    <w:lsdException w:name="TOC Heading" w:semiHidden="1" w:uiPriority="39" w:unhideWhenUsed="1" w:qFormat="1"/>
+    <w:lsdException w:name="Plain Table 1" w:uiPriority="41"/>
+    <w:lsdException w:name="Plain Table 2" w:uiPriority="42"/>
+    <w:lsdException w:name="Plain Table 3" w:uiPriority="43"/>
+    <w:lsdException w:name="Plain Table 4" w:uiPriority="44"/>
+    <w:lsdException w:name="Plain Table 5" w:uiPriority="45"/>
+    <w:lsdException w:name="Grid Table Light" w:uiPriority="40"/>
+    <w:lsdException w:name="Grid Table 1 Light" w:uiPriority="46"/>
+    <w:lsdException w:name="Grid Table 2" w:uiPriority="47"/>
+    <w:lsdException w:name="Grid Table 3" w:uiPriority="48"/>
+    <w:lsdException w:name="Grid Table 4" w:uiPriority="49"/>
+    <w:lsdException w:name="Grid Table 5 Dark" w:uiPriority="50"/>
+    <w:lsdException w:name="Grid Table 6 Colorful" w:uiPriority="51"/>
+    <w:lsdException w:name="Grid Table 7 Colorful" w:uiPriority="52"/>
+    <w:lsdException w:name="Grid Table 1 Light Accent 1" w:uiPriority="46"/>
+    <w:lsdException w:name="Grid Table 2 Accent 1" w:uiPriority="47"/>
+    <w:lsdException w:name="Grid Table 3 Accent 1" w:uiPriority="48"/>
+    <w:lsdException w:name="Grid Table 4 Accent 1" w:uiPriority="49"/>
+    <w:lsdException w:name="Grid Table 5 Dark Accent 1" w:uiPriority="50"/>
+    <w:lsdException w:name="Grid Table 6 Colorful Accent 1" w:uiPriority="51"/>
+    <w:lsdException w:name="Grid Table 7 Colorful Accent 1" w:uiPriority="52"/>
+    <w:lsdException w:name="Grid Table 1 Light Accent 2" w:uiPriority="46"/>
+    <w:lsdException w:name="Grid Table 2 Accent 2" w:uiPriority="47"/>
+    <w:lsdException w:name="Grid Table 3 Accent 2" w:uiPriority="48"/>
+    <w:lsdException w:name="Grid Table 4 Accent 2" w:uiPriority="49"/>
+    <w:lsdException w:name="Grid Table 5 Dark Accent 2" w:uiPriority="50"/>
+    <w:lsdException w:name="Grid Table 6 Colorful Accent 2" w:uiPriority="51"/>
+    <w:lsdException w:name="Grid Table 7 Colorful Accent 2" w:uiPriority="52"/>
+    <w:lsdException w:name="Grid Table 1 Light Accent 3" w:uiPriority="46"/>
+    <w:lsdException w:name="Grid Table 2 Accent 3" w:uiPriority="47"/>
+    <w:lsdException w:name="Grid Table 3 Accent 3" w:uiPriority="48"/>
+    <w:lsdException w:name="Grid Table 4 Accent 3" w:uiPriority="49"/>
+    <w:lsdException w:name="Grid Table 5 Dark Accent 3" w:uiPriority="50"/>
+    <w:lsdException w:name="Grid Table 6 Colorful Accent 3" w:uiPriority="51"/>
+    <w:lsdException w:name="Grid Table 7 Colorful Accent 3" w:uiPriority="52"/>
+    <w:lsdException w:name="Grid Table 1 Light Accent 4" w:uiPriority="46"/>
+    <w:lsdException w:name="Grid Table 2 Accent 4" w:uiPriority="47"/>
+    <w:lsdException w:name="Grid Table 3 Accent 4" w:uiPriority="48"/>
+    <w:lsdException w:name="Grid Table 4 Accent 4" w:uiPriority="49"/>
+    <w:lsdException w:name="Grid Table 5 Dark Accent 4" w:uiPriority="50"/>
+    <w:lsdException w:name="Grid Table 6 Colorful Accent 4" w:uiPriority="51"/>
+    <w:lsdException w:name="Grid Table 7 Colorful Accent 4" w:uiPriority="52"/>
+    <w:lsdException w:name="Grid Table 1 Light Accent 5" w:uiPriority="46"/>
+    <w:lsdException w:name="Grid Table 2 Accent 5" w:uiPriority="47"/>
+    <w:lsdException w:name="Grid Table 3 Accent 5" w:uiPriority="48"/>
+    <w:lsdException w:name="Grid Table 4 Accent 5" w:uiPriority="49"/>
+    <w:lsdException w:name="Grid Table 5 Dark Accent 5" w:uiPriority="50"/>
+    <w:lsdException w:name="Grid Table 6 Colorful Accent 5" w:uiPriority="51"/>
+    <w:lsdException w:name="Grid Table 7 Colorful Accent 5" w:uiPriority="52"/>
+    <w:lsdException w:name="Grid Table 1 Light Accent 6" w:uiPriority="46"/>
+    <w:lsdException w:name="Grid Table 2 Accent 6" w:uiPriority="47"/>
+    <w:lsdException w:name="Grid Table 3 Accent 6" w:uiPriority="48"/>
+    <w:lsdException w:name="Grid Table 4 Accent 6" w:uiPriority="49"/>
+    <w:lsdException w:name="Grid Table 5 Dark Accent 6" w:uiPriority="50"/>
+    <w:lsdException w:name="Grid Table 6 Colorful Accent 6" w:uiPriority="51"/>
+    <w:lsdException w:name="Grid Table 7 Colorful Accent 6" w:uiPriority="52"/>
+    <w:lsdException w:name="List Table 1 Light" w:uiPriority="46"/>
+    <w:lsdException w:name="List Table 2" w:uiPriority="47"/>
+    <w:lsdException w:name="List Table 3" w:uiPriority="48"/>
+    <w:lsdException w:name="List Table 4" w:uiPriority="49"/>
+    <w:lsdException w:name="List Table 5 Dark" w:uiPriority="50"/>
+    <w:lsdException w:name="List Table 6 Colorful" w:uiPriority="51"/>
+    <w:lsdException w:name="List Table 7 Colorful" w:uiPriority="52"/>
+    <w:lsdException w:name="List Table 1 Light Accent 1" w:uiPriority="46"/>
+    <w:lsdException w:name="List Table 2 Accent 1" w:uiPriority="47"/>
+    <w:lsdException w:name="List Table 3 Accent 1" w:uiPriority="48"/>
+    <w:lsdException w:name="List Table 4 Accent 1" w:uiPriority="49"/>
+    <w:lsdException w:name="List Table 5 Dark Accent 1" w:uiPriority="50"/>
+    <w:lsdException w:name="List Table 6 Colorful Accent 1" w:uiPriority="51"/>
+    <w:lsdException w:name="List Table 7 Colorful Accent 1" w:uiPriority="52"/>
+    <w:lsdException w:name="List Table 1 Light Accent 2" w:uiPriority="46"/>
+    <w:lsdException w:name="List Table 2 Accent 2" w:uiPriority="47"/>
+    <w:lsdException w:name="List Table 3 Accent 2" w:uiPriority="48"/>
+    <w:lsdException w:name="List Table 4 Accent 2" w:uiPriority="49"/>
+    <w:lsdException w:name="List Table 5 Dark Accent 2" w:uiPriority="50"/>
+    <w:lsdException w:name="List Table 6 Colorful Accent 2" w:uiPriority="51"/>
+    <w:lsdException w:name="List Table 7 Colorful Accent 2" w:uiPriority="52"/>
+    <w:lsdException w:name="List Table 1 Light Accent 3" w:uiPriority="46"/>
+    <w:lsdException w:name="List Table 2 Accent 3" w:uiPriority="47"/>
+    <w:lsdException w:name="List Table 3 Accent 3" w:uiPriority="48"/>
+    <w:lsdException w:name="List Table 4 Accent 3" w:uiPriority="49"/>
+    <w:lsdException w:name="List Table 5 Dark Accent 3" w:uiPriority="50"/>
+    <w:lsdException w:name="List Table 6 Colorful Accent 3" w:uiPriority="51"/>
+    <w:lsdException w:name="List Table 7 Colorful Accent 3" w:uiPriority="52"/>
+    <w:lsdException w:name="List Table 1 Light Accent 4" w:uiPriority="46"/>
+    <w:lsdException w:name="List Table 2 Accent 4" w:uiPriority="47"/>
+    <w:lsdException w:name="List Table 3 Accent 4" w:uiPriority="48"/>
+    <w:lsdException w:name="List Table 4 Accent 4" w:uiPriority="49"/>
+    <w:lsdException w:name="List Table 5 Dark Accent 4" w:uiPriority="50"/>
+    <w:lsdException w:name="List Table 6 Colorful Accent 4" w:uiPriority="51"/>
+    <w:lsdException w:name="List Table 7 Colorful Accent 4" w:uiPriority="52"/>
+    <w:lsdException w:name="List Table 1 Light Accent 5" w:uiPriority="46"/>
+    <w:lsdException w:name="List Table 2 Accent 5" w:uiPriority="47"/>
+    <w:lsdException w:name="List Table 3 Accent 5" w:uiPriority="48"/>
+    <w:lsdException w:name="List Table 4 Accent 5" w:uiPriority="49"/>
+    <w:lsdException w:name="List Table 5 Dark Accent 5" w:uiPriority="50"/>
+    <w:lsdException w:name="List Table 6 Colorful Accent 5" w:uiPriority="51"/>
+    <w:lsdException w:name="List Table 7 Colorful Accent 5" w:uiPriority="52"/>
+    <w:lsdException w:name="List Table 1 Light Accent 6" w:uiPriority="46"/>
+    <w:lsdException w:name="List Table 2 Accent 6" w:uiPriority="47"/>
+    <w:lsdException w:name="List Table 3 Accent 6" w:uiPriority="48"/>
+    <w:lsdException w:name="List Table 4 Accent 6" w:uiPriority="49"/>
+    <w:lsdException w:name="List Table 5 Dark Accent 6" w:uiPriority="50"/>
+    <w:lsdException w:name="List Table 6 Colorful Accent 6" w:uiPriority="51"/>
+    <w:lsdException w:name="List Table 7 Colorful Accent 6" w:uiPriority="52"/>
+    <w:lsdException w:name="Mention" w:semiHidden="1" w:unhideWhenUsed="1"/>
+    <w:lsdException w:name="Smart Hyperlink" w:semiHidden="1" w:unhideWhenUsed="1"/>
+    <w:lsdException w:name="Hashtag" w:semiHidden="1" w:unhideWhenUsed="1"/>
+    <w:lsdException w:name="Unresolved Mention" w:semiHidden="1" w:unhideWhenUsed="1"/>
+    <w:lsdException w:name="Smart Link" w:semiHidden="1" w:unhideWhenUsed="1"/>
   </w:latentStyles>
   <w:style w:type="paragraph" w:default="1" w:styleId="Normal">
     <w:name w:val="Normal"/>

</xml_diff>